<commit_message>
Correcciones y Analisis Completado
</commit_message>
<xml_diff>
--- a/1190-18-10660.docx
+++ b/1190-18-10660.docx
@@ -64,25 +64,613 @@
     </w:p>
     <w:p>
       <w:pPr>
-        <w:rPr>
-          <w:rFonts w:ascii="Arial" w:hAnsi="Arial" w:cs="Arial"/>
-          <w:color w:val="000000" w:themeColor="text1"/>
+        <w:spacing w:after="0" w:line="360" w:lineRule="auto"/>
+        <w:jc w:val="center"/>
+        <w:rPr>
+          <w:rFonts w:ascii="Agency FB" w:eastAsia="AR ADGothicJP Medium" w:hAnsi="Agency FB" w:cs="Arial"/>
+          <w:b/>
           <w:sz w:val="28"/>
           <w:szCs w:val="28"/>
         </w:rPr>
       </w:pPr>
+      <w:r>
+        <w:rPr>
+          <w:rFonts w:ascii="Agency FB" w:eastAsia="AR ADGothicJP Medium" w:hAnsi="Agency FB" w:cs="Arial"/>
+          <w:b/>
+          <w:sz w:val="28"/>
+          <w:szCs w:val="28"/>
+        </w:rPr>
+        <w:lastRenderedPageBreak/>
+        <w:t>UNIVERSIDAD MARIANO GÁLVEZ DE GUATEMALA</w:t>
+      </w:r>
     </w:p>
     <w:p>
       <w:pPr>
-        <w:rPr>
-          <w:rFonts w:ascii="Arial" w:hAnsi="Arial" w:cs="Arial"/>
+        <w:spacing w:after="0" w:line="360" w:lineRule="auto"/>
+        <w:jc w:val="center"/>
+        <w:rPr>
+          <w:rFonts w:ascii="Agency FB" w:eastAsia="AR ADGothicJP Medium" w:hAnsi="Agency FB" w:cs="Arial"/>
           <w:b/>
-          <w:bCs/>
-          <w:color w:val="000000" w:themeColor="text1"/>
           <w:sz w:val="28"/>
           <w:szCs w:val="28"/>
         </w:rPr>
       </w:pPr>
+      <w:r>
+        <w:rPr>
+          <w:rFonts w:ascii="Agency FB" w:eastAsia="AR ADGothicJP Medium" w:hAnsi="Agency FB" w:cs="Arial"/>
+          <w:b/>
+          <w:sz w:val="28"/>
+          <w:szCs w:val="28"/>
+        </w:rPr>
+        <w:t>FACULTAD DE INGENIERÍA EN SISTEMAS</w:t>
+      </w:r>
+    </w:p>
+    <w:p>
+      <w:pPr>
+        <w:spacing w:after="0" w:line="360" w:lineRule="auto"/>
+        <w:jc w:val="center"/>
+        <w:rPr>
+          <w:rFonts w:ascii="Agency FB" w:eastAsia="AR ADGothicJP Medium" w:hAnsi="Agency FB" w:cs="Arial"/>
+          <w:b/>
+          <w:sz w:val="28"/>
+          <w:szCs w:val="28"/>
+        </w:rPr>
+      </w:pPr>
+      <w:r>
+        <w:rPr>
+          <w:rFonts w:ascii="Agency FB" w:eastAsia="AR ADGothicJP Medium" w:hAnsi="Agency FB" w:cs="Arial"/>
+          <w:b/>
+          <w:sz w:val="28"/>
+          <w:szCs w:val="28"/>
+        </w:rPr>
+        <w:t>INGENIERÍA EN SISTEMAS DE INFORMACIÓN Y CIENCIAS DE LA</w:t>
+      </w:r>
+    </w:p>
+    <w:p>
+      <w:pPr>
+        <w:spacing w:after="0" w:line="360" w:lineRule="auto"/>
+        <w:jc w:val="center"/>
+        <w:rPr>
+          <w:rFonts w:ascii="Agency FB" w:eastAsia="AR ADGothicJP Medium" w:hAnsi="Agency FB" w:cs="Arial"/>
+          <w:b/>
+          <w:sz w:val="28"/>
+          <w:szCs w:val="28"/>
+        </w:rPr>
+      </w:pPr>
+      <w:r>
+        <w:rPr>
+          <w:rFonts w:ascii="Agency FB" w:eastAsia="AR ADGothicJP Medium" w:hAnsi="Agency FB" w:cs="Arial"/>
+          <w:b/>
+          <w:sz w:val="28"/>
+          <w:szCs w:val="28"/>
+        </w:rPr>
+        <w:t>COMPUTACIÓN</w:t>
+      </w:r>
+    </w:p>
+    <w:p>
+      <w:pPr>
+        <w:spacing w:after="0" w:line="360" w:lineRule="auto"/>
+        <w:jc w:val="center"/>
+        <w:rPr>
+          <w:rFonts w:ascii="Agency FB" w:eastAsia="AR ADGothicJP Medium" w:hAnsi="Agency FB" w:cs="Arial"/>
+          <w:b/>
+          <w:sz w:val="28"/>
+          <w:szCs w:val="28"/>
+        </w:rPr>
+      </w:pPr>
+    </w:p>
+    <w:p>
+      <w:pPr>
+        <w:spacing w:after="0" w:line="360" w:lineRule="auto"/>
+        <w:jc w:val="center"/>
+        <w:rPr>
+          <w:rFonts w:ascii="Agency FB" w:eastAsia="AR ADGothicJP Medium" w:hAnsi="Agency FB" w:cs="Arial"/>
+          <w:b/>
+          <w:sz w:val="28"/>
+          <w:szCs w:val="28"/>
+        </w:rPr>
+      </w:pPr>
+      <w:r>
+        <w:rPr>
+          <w:rFonts w:ascii="Agency FB" w:eastAsia="AR ADGothicJP Medium" w:hAnsi="Agency FB" w:cs="Arial"/>
+          <w:b/>
+          <w:sz w:val="28"/>
+          <w:szCs w:val="28"/>
+        </w:rPr>
+        <w:t xml:space="preserve">ANALISIS DE SISTEMAS </w:t>
+      </w:r>
+    </w:p>
+    <w:p>
+      <w:pPr>
+        <w:spacing w:after="0" w:line="360" w:lineRule="auto"/>
+        <w:jc w:val="center"/>
+        <w:rPr>
+          <w:rFonts w:ascii="Agency FB" w:eastAsia="AR ADGothicJP Medium" w:hAnsi="Agency FB" w:cs="Arial"/>
+          <w:b/>
+          <w:sz w:val="28"/>
+          <w:szCs w:val="28"/>
+        </w:rPr>
+      </w:pPr>
+      <w:r>
+        <w:rPr>
+          <w:rFonts w:ascii="Agency FB" w:eastAsia="AR ADGothicJP Medium" w:hAnsi="Agency FB" w:cs="Arial"/>
+          <w:b/>
+          <w:sz w:val="28"/>
+          <w:szCs w:val="28"/>
+        </w:rPr>
+        <w:t>I</w:t>
+      </w:r>
+      <w:r>
+        <w:rPr>
+          <w:rFonts w:ascii="Agency FB" w:eastAsia="AR ADGothicJP Medium" w:hAnsi="Agency FB" w:cs="Arial"/>
+          <w:b/>
+          <w:sz w:val="28"/>
+          <w:szCs w:val="28"/>
+        </w:rPr>
+        <w:t>NG</w:t>
+      </w:r>
+      <w:r>
+        <w:rPr>
+          <w:rFonts w:ascii="Agency FB" w:eastAsia="AR ADGothicJP Medium" w:hAnsi="Agency FB" w:cs="Arial"/>
+          <w:b/>
+          <w:sz w:val="28"/>
+          <w:szCs w:val="28"/>
+        </w:rPr>
+        <w:t xml:space="preserve">. </w:t>
+      </w:r>
+      <w:r>
+        <w:rPr>
+          <w:rFonts w:ascii="Agency FB" w:eastAsia="AR ADGothicJP Medium" w:hAnsi="Agency FB" w:cs="Arial"/>
+          <w:b/>
+          <w:sz w:val="28"/>
+          <w:szCs w:val="28"/>
+        </w:rPr>
+        <w:t>EDUARDO VILLATORO</w:t>
+      </w:r>
+    </w:p>
+    <w:p>
+      <w:pPr>
+        <w:spacing w:after="0" w:line="360" w:lineRule="auto"/>
+        <w:jc w:val="center"/>
+        <w:rPr>
+          <w:rFonts w:ascii="Agency FB" w:eastAsia="AR ADGothicJP Medium" w:hAnsi="Agency FB" w:cs="Arial"/>
+          <w:b/>
+          <w:sz w:val="28"/>
+          <w:szCs w:val="28"/>
+        </w:rPr>
+      </w:pPr>
+    </w:p>
+    <w:p>
+      <w:pPr>
+        <w:spacing w:after="0" w:line="360" w:lineRule="auto"/>
+        <w:jc w:val="center"/>
+        <w:rPr>
+          <w:rFonts w:ascii="Agency FB" w:eastAsia="AR ADGothicJP Medium" w:hAnsi="Agency FB" w:cs="Arial"/>
+          <w:b/>
+          <w:sz w:val="28"/>
+          <w:szCs w:val="28"/>
+        </w:rPr>
+      </w:pPr>
+      <w:r>
+        <w:rPr>
+          <w:rFonts w:ascii="Agency FB" w:eastAsia="AR ADGothicJP Medium" w:hAnsi="Agency FB" w:cs="Arial"/>
+          <w:b/>
+          <w:noProof/>
+          <w:sz w:val="28"/>
+          <w:szCs w:val="28"/>
+          <w:lang w:val="en-US"/>
+        </w:rPr>
+        <w:drawing>
+          <wp:anchor distT="0" distB="0" distL="0" distR="0" simplePos="0" relativeHeight="251659264" behindDoc="1" locked="0" layoutInCell="1" allowOverlap="1" wp14:anchorId="175FE468" wp14:editId="54CA2F8A">
+            <wp:simplePos x="0" y="0"/>
+            <wp:positionH relativeFrom="column">
+              <wp:posOffset>1680210</wp:posOffset>
+            </wp:positionH>
+            <wp:positionV relativeFrom="paragraph">
+              <wp:posOffset>191770</wp:posOffset>
+            </wp:positionV>
+            <wp:extent cx="3036570" cy="2847340"/>
+            <wp:effectExtent l="0" t="38100" r="12065" b="29845"/>
+            <wp:wrapNone/>
+            <wp:docPr id="14" name="Imagen 20" descr="Resultado de imagen para logotipo mariano galvez"/>
+            <wp:cNvGraphicFramePr/>
+            <a:graphic xmlns:a="http://schemas.openxmlformats.org/drawingml/2006/main">
+              <a:graphicData uri="http://schemas.openxmlformats.org/drawingml/2006/picture">
+                <pic:pic xmlns:pic="http://schemas.openxmlformats.org/drawingml/2006/picture">
+                  <pic:nvPicPr>
+                    <pic:cNvPr id="0" name="Imagen 20" descr="Resultado de imagen para logotipo mariano galvez"/>
+                    <pic:cNvPicPr/>
+                  </pic:nvPicPr>
+                  <pic:blipFill>
+                    <a:blip r:embed="rId9"/>
+                    <a:stretch/>
+                  </pic:blipFill>
+                  <pic:spPr>
+                    <a:xfrm>
+                      <a:off x="0" y="0"/>
+                      <a:ext cx="3035880" cy="2846880"/>
+                    </a:xfrm>
+                    <a:prstGeom prst="rect">
+                      <a:avLst/>
+                    </a:prstGeom>
+                    <a:ln>
+                      <a:noFill/>
+                    </a:ln>
+                    <a:effectLst>
+                      <a:outerShdw blurRad="292100" dist="138988" dir="2700000" algn="tl" rotWithShape="0">
+                        <a:srgbClr val="333333">
+                          <a:alpha val="65000"/>
+                        </a:srgbClr>
+                      </a:outerShdw>
+                    </a:effectLst>
+                  </pic:spPr>
+                </pic:pic>
+              </a:graphicData>
+            </a:graphic>
+          </wp:anchor>
+        </w:drawing>
+      </w:r>
+    </w:p>
+    <w:p>
+      <w:pPr>
+        <w:spacing w:after="0" w:line="360" w:lineRule="auto"/>
+        <w:jc w:val="center"/>
+        <w:rPr>
+          <w:rFonts w:ascii="Agency FB" w:eastAsia="AR ADGothicJP Medium" w:hAnsi="Agency FB" w:cs="Arial"/>
+          <w:b/>
+          <w:sz w:val="28"/>
+          <w:szCs w:val="28"/>
+        </w:rPr>
+      </w:pPr>
+    </w:p>
+    <w:p>
+      <w:pPr>
+        <w:spacing w:after="0" w:line="360" w:lineRule="auto"/>
+        <w:jc w:val="center"/>
+        <w:rPr>
+          <w:rFonts w:ascii="Agency FB" w:eastAsia="AR ADGothicJP Medium" w:hAnsi="Agency FB" w:cs="Arial"/>
+          <w:b/>
+          <w:sz w:val="28"/>
+          <w:szCs w:val="28"/>
+        </w:rPr>
+      </w:pPr>
+    </w:p>
+    <w:p>
+      <w:pPr>
+        <w:spacing w:after="0" w:line="360" w:lineRule="auto"/>
+        <w:jc w:val="center"/>
+        <w:rPr>
+          <w:rFonts w:ascii="Agency FB" w:eastAsia="AR ADGothicJP Medium" w:hAnsi="Agency FB" w:cs="Arial"/>
+          <w:b/>
+          <w:sz w:val="28"/>
+          <w:szCs w:val="28"/>
+        </w:rPr>
+      </w:pPr>
+    </w:p>
+    <w:p>
+      <w:pPr>
+        <w:spacing w:after="0" w:line="360" w:lineRule="auto"/>
+        <w:jc w:val="center"/>
+        <w:rPr>
+          <w:rFonts w:ascii="Agency FB" w:eastAsia="AR ADGothicJP Medium" w:hAnsi="Agency FB" w:cs="Arial"/>
+          <w:b/>
+          <w:sz w:val="28"/>
+          <w:szCs w:val="28"/>
+        </w:rPr>
+      </w:pPr>
+    </w:p>
+    <w:p>
+      <w:pPr>
+        <w:spacing w:after="0" w:line="360" w:lineRule="auto"/>
+        <w:jc w:val="center"/>
+        <w:rPr>
+          <w:rFonts w:ascii="Agency FB" w:eastAsia="AR ADGothicJP Medium" w:hAnsi="Agency FB" w:cs="Arial"/>
+          <w:b/>
+          <w:sz w:val="28"/>
+          <w:szCs w:val="28"/>
+        </w:rPr>
+      </w:pPr>
+    </w:p>
+    <w:p>
+      <w:pPr>
+        <w:spacing w:after="0" w:line="360" w:lineRule="auto"/>
+        <w:jc w:val="center"/>
+        <w:rPr>
+          <w:rFonts w:ascii="Agency FB" w:eastAsia="AR ADGothicJP Medium" w:hAnsi="Agency FB" w:cs="Arial"/>
+          <w:b/>
+          <w:sz w:val="28"/>
+          <w:szCs w:val="28"/>
+        </w:rPr>
+      </w:pPr>
+    </w:p>
+    <w:p>
+      <w:pPr>
+        <w:spacing w:after="0" w:line="360" w:lineRule="auto"/>
+        <w:jc w:val="center"/>
+        <w:rPr>
+          <w:rFonts w:ascii="Agency FB" w:eastAsia="AR ADGothicJP Medium" w:hAnsi="Agency FB" w:cs="Arial"/>
+          <w:b/>
+          <w:sz w:val="28"/>
+          <w:szCs w:val="28"/>
+        </w:rPr>
+      </w:pPr>
+    </w:p>
+    <w:p>
+      <w:pPr>
+        <w:spacing w:after="0" w:line="360" w:lineRule="auto"/>
+        <w:jc w:val="center"/>
+        <w:rPr>
+          <w:rFonts w:ascii="Agency FB" w:eastAsia="AR ADGothicJP Medium" w:hAnsi="Agency FB" w:cs="Arial"/>
+          <w:b/>
+          <w:sz w:val="28"/>
+          <w:szCs w:val="28"/>
+        </w:rPr>
+      </w:pPr>
+    </w:p>
+    <w:p>
+      <w:pPr>
+        <w:spacing w:after="0" w:line="360" w:lineRule="auto"/>
+        <w:jc w:val="center"/>
+        <w:rPr>
+          <w:rFonts w:ascii="Agency FB" w:eastAsia="AR ADGothicJP Medium" w:hAnsi="Agency FB" w:cs="Arial"/>
+          <w:b/>
+          <w:sz w:val="28"/>
+          <w:szCs w:val="28"/>
+        </w:rPr>
+      </w:pPr>
+    </w:p>
+    <w:p>
+      <w:pPr>
+        <w:spacing w:after="0" w:line="360" w:lineRule="auto"/>
+        <w:jc w:val="center"/>
+        <w:rPr>
+          <w:rFonts w:ascii="Agency FB" w:eastAsia="AR ADGothicJP Medium" w:hAnsi="Agency FB" w:cs="Arial"/>
+          <w:b/>
+          <w:sz w:val="28"/>
+          <w:szCs w:val="28"/>
+        </w:rPr>
+      </w:pPr>
+      <w:r>
+        <w:rPr>
+          <w:rFonts w:ascii="Agency FB" w:eastAsia="AR ADGothicJP Medium" w:hAnsi="Agency FB" w:cs="Arial"/>
+          <w:b/>
+          <w:sz w:val="28"/>
+          <w:szCs w:val="28"/>
+        </w:rPr>
+        <w:t>Ismael Jonatan Regalado Espinoza.</w:t>
+      </w:r>
+      <w:r>
+        <w:rPr>
+          <w:rFonts w:ascii="Agency FB" w:eastAsia="AR ADGothicJP Medium" w:hAnsi="Agency FB" w:cs="Arial"/>
+          <w:b/>
+          <w:sz w:val="28"/>
+          <w:szCs w:val="28"/>
+        </w:rPr>
+        <w:tab/>
+      </w:r>
+      <w:r>
+        <w:rPr>
+          <w:rFonts w:ascii="Agency FB" w:eastAsia="AR ADGothicJP Medium" w:hAnsi="Agency FB" w:cs="Arial"/>
+          <w:b/>
+          <w:sz w:val="28"/>
+          <w:szCs w:val="28"/>
+        </w:rPr>
+        <w:tab/>
+      </w:r>
+      <w:r>
+        <w:rPr>
+          <w:rFonts w:ascii="Agency FB" w:eastAsia="AR ADGothicJP Medium" w:hAnsi="Agency FB" w:cs="Arial"/>
+          <w:b/>
+          <w:sz w:val="28"/>
+          <w:szCs w:val="28"/>
+        </w:rPr>
+        <w:tab/>
+      </w:r>
+      <w:r>
+        <w:rPr>
+          <w:rFonts w:ascii="Agency FB" w:eastAsia="AR ADGothicJP Medium" w:hAnsi="Agency FB" w:cs="Arial"/>
+          <w:b/>
+          <w:sz w:val="28"/>
+          <w:szCs w:val="28"/>
+        </w:rPr>
+        <w:tab/>
+      </w:r>
+      <w:r>
+        <w:rPr>
+          <w:rFonts w:ascii="Agency FB" w:eastAsia="AR ADGothicJP Medium" w:hAnsi="Agency FB" w:cs="Arial"/>
+          <w:b/>
+          <w:sz w:val="28"/>
+          <w:szCs w:val="28"/>
+        </w:rPr>
+        <w:tab/>
+      </w:r>
+      <w:r>
+        <w:rPr>
+          <w:rFonts w:ascii="Agency FB" w:eastAsia="AR ADGothicJP Medium" w:hAnsi="Agency FB" w:cs="Arial"/>
+          <w:b/>
+          <w:sz w:val="28"/>
+          <w:szCs w:val="28"/>
+        </w:rPr>
+        <w:tab/>
+      </w:r>
+      <w:r>
+        <w:rPr>
+          <w:rFonts w:ascii="Agency FB" w:eastAsia="AR ADGothicJP Medium" w:hAnsi="Agency FB" w:cs="Arial"/>
+          <w:b/>
+          <w:sz w:val="28"/>
+          <w:szCs w:val="28"/>
+        </w:rPr>
+        <w:t>1190-18-10660.</w:t>
+      </w:r>
+    </w:p>
+    <w:p>
+      <w:pPr>
+        <w:spacing w:after="0" w:line="360" w:lineRule="auto"/>
+        <w:rPr>
+          <w:rFonts w:ascii="Agency FB" w:eastAsia="AR ADGothicJP Medium" w:hAnsi="Agency FB" w:cs="Arial"/>
+          <w:b/>
+          <w:sz w:val="28"/>
+          <w:szCs w:val="28"/>
+        </w:rPr>
+      </w:pPr>
+    </w:p>
+    <w:p>
+      <w:pPr>
+        <w:spacing w:after="0" w:line="360" w:lineRule="auto"/>
+        <w:rPr>
+          <w:rFonts w:ascii="Agency FB" w:eastAsia="AR ADGothicJP Medium" w:hAnsi="Agency FB" w:cs="Arial"/>
+          <w:b/>
+          <w:sz w:val="28"/>
+          <w:szCs w:val="28"/>
+        </w:rPr>
+      </w:pPr>
+      <w:r>
+        <w:rPr>
+          <w:rFonts w:ascii="Agency FB" w:eastAsia="AR ADGothicJP Medium" w:hAnsi="Agency FB" w:cs="Arial"/>
+          <w:b/>
+          <w:sz w:val="28"/>
+          <w:szCs w:val="28"/>
+        </w:rPr>
+        <w:tab/>
+      </w:r>
+      <w:r>
+        <w:rPr>
+          <w:rFonts w:ascii="Agency FB" w:eastAsia="AR ADGothicJP Medium" w:hAnsi="Agency FB" w:cs="Arial"/>
+          <w:b/>
+          <w:sz w:val="28"/>
+          <w:szCs w:val="28"/>
+        </w:rPr>
+        <w:tab/>
+      </w:r>
+      <w:r>
+        <w:rPr>
+          <w:rFonts w:ascii="Agency FB" w:eastAsia="AR ADGothicJP Medium" w:hAnsi="Agency FB" w:cs="Arial"/>
+          <w:b/>
+          <w:sz w:val="28"/>
+          <w:szCs w:val="28"/>
+        </w:rPr>
+        <w:tab/>
+      </w:r>
+      <w:r>
+        <w:rPr>
+          <w:rFonts w:ascii="Agency FB" w:eastAsia="AR ADGothicJP Medium" w:hAnsi="Agency FB" w:cs="Arial"/>
+          <w:b/>
+          <w:sz w:val="28"/>
+          <w:szCs w:val="28"/>
+        </w:rPr>
+        <w:tab/>
+      </w:r>
+      <w:r>
+        <w:rPr>
+          <w:rFonts w:ascii="Agency FB" w:eastAsia="AR ADGothicJP Medium" w:hAnsi="Agency FB" w:cs="Arial"/>
+          <w:b/>
+          <w:sz w:val="28"/>
+          <w:szCs w:val="28"/>
+        </w:rPr>
+        <w:tab/>
+      </w:r>
+    </w:p>
+    <w:p>
+      <w:pPr>
+        <w:spacing w:after="0" w:line="360" w:lineRule="auto"/>
+        <w:jc w:val="right"/>
+        <w:rPr>
+          <w:rFonts w:ascii="Agency FB" w:eastAsia="AR ADGothicJP Medium" w:hAnsi="Agency FB" w:cs="Arial"/>
+          <w:b/>
+          <w:sz w:val="28"/>
+          <w:szCs w:val="28"/>
+        </w:rPr>
+      </w:pPr>
+    </w:p>
+    <w:p>
+      <w:pPr>
+        <w:spacing w:after="0" w:line="360" w:lineRule="auto"/>
+        <w:jc w:val="both"/>
+        <w:rPr>
+          <w:rFonts w:ascii="Agency FB" w:eastAsia="AR ADGothicJP Medium" w:hAnsi="Agency FB" w:cs="Arial"/>
+          <w:b/>
+          <w:sz w:val="28"/>
+          <w:szCs w:val="28"/>
+        </w:rPr>
+      </w:pPr>
+    </w:p>
+    <w:p>
+      <w:pPr>
+        <w:spacing w:after="0" w:line="360" w:lineRule="auto"/>
+        <w:jc w:val="both"/>
+        <w:rPr>
+          <w:rFonts w:ascii="Agency FB" w:eastAsia="AR ADGothicJP Medium" w:hAnsi="Agency FB" w:cs="Arial"/>
+          <w:b/>
+          <w:sz w:val="28"/>
+          <w:szCs w:val="28"/>
+        </w:rPr>
+      </w:pPr>
+    </w:p>
+    <w:p>
+      <w:pPr>
+        <w:spacing w:after="0" w:line="360" w:lineRule="auto"/>
+        <w:jc w:val="center"/>
+        <w:rPr>
+          <w:rFonts w:ascii="Agency FB" w:eastAsia="AR ADGothicJP Medium" w:hAnsi="Agency FB" w:cs="Arial"/>
+          <w:b/>
+          <w:sz w:val="28"/>
+          <w:szCs w:val="28"/>
+        </w:rPr>
+      </w:pPr>
+      <w:r>
+        <w:rPr>
+          <w:rFonts w:ascii="Agency FB" w:eastAsia="AR ADGothicJP Medium" w:hAnsi="Agency FB" w:cs="Arial"/>
+          <w:b/>
+          <w:sz w:val="28"/>
+          <w:szCs w:val="28"/>
+        </w:rPr>
+        <w:t>DOMINGO</w:t>
+      </w:r>
+      <w:r>
+        <w:rPr>
+          <w:rFonts w:ascii="Agency FB" w:eastAsia="AR ADGothicJP Medium" w:hAnsi="Agency FB" w:cs="Arial"/>
+          <w:b/>
+          <w:sz w:val="28"/>
+          <w:szCs w:val="28"/>
+        </w:rPr>
+        <w:t xml:space="preserve"> </w:t>
+      </w:r>
+      <w:r>
+        <w:rPr>
+          <w:rFonts w:ascii="Agency FB" w:eastAsia="AR ADGothicJP Medium" w:hAnsi="Agency FB" w:cs="Arial"/>
+          <w:b/>
+          <w:sz w:val="28"/>
+          <w:szCs w:val="28"/>
+        </w:rPr>
+        <w:t>13</w:t>
+      </w:r>
+      <w:r>
+        <w:rPr>
+          <w:rFonts w:ascii="Agency FB" w:eastAsia="AR ADGothicJP Medium" w:hAnsi="Agency FB" w:cs="Arial"/>
+          <w:b/>
+          <w:sz w:val="28"/>
+          <w:szCs w:val="28"/>
+        </w:rPr>
+        <w:t xml:space="preserve"> DE </w:t>
+      </w:r>
+      <w:r>
+        <w:rPr>
+          <w:rFonts w:ascii="Agency FB" w:eastAsia="AR ADGothicJP Medium" w:hAnsi="Agency FB" w:cs="Arial"/>
+          <w:b/>
+          <w:sz w:val="28"/>
+          <w:szCs w:val="28"/>
+        </w:rPr>
+        <w:t>JUNIO</w:t>
+      </w:r>
+      <w:r>
+        <w:rPr>
+          <w:rFonts w:ascii="Agency FB" w:eastAsia="AR ADGothicJP Medium" w:hAnsi="Agency FB" w:cs="Arial"/>
+          <w:b/>
+          <w:sz w:val="28"/>
+          <w:szCs w:val="28"/>
+        </w:rPr>
+        <w:t xml:space="preserve"> DE 2021</w:t>
+      </w:r>
     </w:p>
     <w:sdt>
       <w:sdtPr>
@@ -151,7 +739,7 @@
             </w:rPr>
             <w:fldChar w:fldCharType="separate"/>
           </w:r>
-          <w:hyperlink w:anchor="_Toc74438203" w:history="1">
+          <w:hyperlink w:anchor="_Toc74489166" w:history="1">
             <w:r>
               <w:rPr>
                 <w:rStyle w:val="Hipervnculo"/>
@@ -181,7 +769,7 @@
                 <w:noProof/>
                 <w:webHidden/>
               </w:rPr>
-              <w:instrText xml:space="preserve"> PAGEREF _Toc74438203 \h </w:instrText>
+              <w:instrText xml:space="preserve"> PAGEREF _Toc74489166 \h </w:instrText>
             </w:r>
             <w:r>
               <w:rPr>
@@ -201,7 +789,7 @@
                 <w:noProof/>
                 <w:webHidden/>
               </w:rPr>
-              <w:t>4</w:t>
+              <w:t>5</w:t>
             </w:r>
             <w:r>
               <w:rPr>
@@ -221,7 +809,7 @@
               <w:lang w:eastAsia="es-GT"/>
             </w:rPr>
           </w:pPr>
-          <w:hyperlink w:anchor="_Toc74438204" w:history="1">
+          <w:hyperlink w:anchor="_Toc74489167" w:history="1">
             <w:r>
               <w:rPr>
                 <w:rStyle w:val="Hipervnculo"/>
@@ -251,7 +839,7 @@
                 <w:noProof/>
                 <w:webHidden/>
               </w:rPr>
-              <w:instrText xml:space="preserve"> PAGEREF _Toc74438204 \h </w:instrText>
+              <w:instrText xml:space="preserve"> PAGEREF _Toc74489167 \h </w:instrText>
             </w:r>
             <w:r>
               <w:rPr>
@@ -271,7 +859,7 @@
                 <w:noProof/>
                 <w:webHidden/>
               </w:rPr>
-              <w:t>4</w:t>
+              <w:t>5</w:t>
             </w:r>
             <w:r>
               <w:rPr>
@@ -294,7 +882,7 @@
               <w:lang w:eastAsia="es-GT"/>
             </w:rPr>
           </w:pPr>
-          <w:hyperlink w:anchor="_Toc74438205" w:history="1">
+          <w:hyperlink w:anchor="_Toc74489168" w:history="1">
             <w:r>
               <w:rPr>
                 <w:rStyle w:val="Hipervnculo"/>
@@ -324,7 +912,7 @@
                 <w:noProof/>
                 <w:webHidden/>
               </w:rPr>
-              <w:instrText xml:space="preserve"> PAGEREF _Toc74438205 \h </w:instrText>
+              <w:instrText xml:space="preserve"> PAGEREF _Toc74489168 \h </w:instrText>
             </w:r>
             <w:r>
               <w:rPr>
@@ -344,7 +932,7 @@
                 <w:noProof/>
                 <w:webHidden/>
               </w:rPr>
-              <w:t>4</w:t>
+              <w:t>5</w:t>
             </w:r>
             <w:r>
               <w:rPr>
@@ -367,7 +955,7 @@
               <w:lang w:eastAsia="es-GT"/>
             </w:rPr>
           </w:pPr>
-          <w:hyperlink w:anchor="_Toc74438206" w:history="1">
+          <w:hyperlink w:anchor="_Toc74489169" w:history="1">
             <w:r>
               <w:rPr>
                 <w:rStyle w:val="Hipervnculo"/>
@@ -397,7 +985,7 @@
                 <w:noProof/>
                 <w:webHidden/>
               </w:rPr>
-              <w:instrText xml:space="preserve"> PAGEREF _Toc74438206 \h </w:instrText>
+              <w:instrText xml:space="preserve"> PAGEREF _Toc74489169 \h </w:instrText>
             </w:r>
             <w:r>
               <w:rPr>
@@ -417,7 +1005,7 @@
                 <w:noProof/>
                 <w:webHidden/>
               </w:rPr>
-              <w:t>4</w:t>
+              <w:t>5</w:t>
             </w:r>
             <w:r>
               <w:rPr>
@@ -440,7 +1028,7 @@
               <w:lang w:eastAsia="es-GT"/>
             </w:rPr>
           </w:pPr>
-          <w:hyperlink w:anchor="_Toc74438207" w:history="1">
+          <w:hyperlink w:anchor="_Toc74489170" w:history="1">
             <w:r>
               <w:rPr>
                 <w:rStyle w:val="Hipervnculo"/>
@@ -470,7 +1058,7 @@
                 <w:noProof/>
                 <w:webHidden/>
               </w:rPr>
-              <w:instrText xml:space="preserve"> PAGEREF _Toc74438207 \h </w:instrText>
+              <w:instrText xml:space="preserve"> PAGEREF _Toc74489170 \h </w:instrText>
             </w:r>
             <w:r>
               <w:rPr>
@@ -490,7 +1078,7 @@
                 <w:noProof/>
                 <w:webHidden/>
               </w:rPr>
-              <w:t>4</w:t>
+              <w:t>5</w:t>
             </w:r>
             <w:r>
               <w:rPr>
@@ -513,7 +1101,7 @@
               <w:lang w:eastAsia="es-GT"/>
             </w:rPr>
           </w:pPr>
-          <w:hyperlink w:anchor="_Toc74438208" w:history="1">
+          <w:hyperlink w:anchor="_Toc74489171" w:history="1">
             <w:r>
               <w:rPr>
                 <w:rStyle w:val="Hipervnculo"/>
@@ -543,7 +1131,7 @@
                 <w:noProof/>
                 <w:webHidden/>
               </w:rPr>
-              <w:instrText xml:space="preserve"> PAGEREF _Toc74438208 \h </w:instrText>
+              <w:instrText xml:space="preserve"> PAGEREF _Toc74489171 \h </w:instrText>
             </w:r>
             <w:r>
               <w:rPr>
@@ -563,7 +1151,7 @@
                 <w:noProof/>
                 <w:webHidden/>
               </w:rPr>
-              <w:t>4</w:t>
+              <w:t>5</w:t>
             </w:r>
             <w:r>
               <w:rPr>
@@ -586,7 +1174,7 @@
               <w:lang w:eastAsia="es-GT"/>
             </w:rPr>
           </w:pPr>
-          <w:hyperlink w:anchor="_Toc74438209" w:history="1">
+          <w:hyperlink w:anchor="_Toc74489172" w:history="1">
             <w:r>
               <w:rPr>
                 <w:rStyle w:val="Hipervnculo"/>
@@ -616,7 +1204,7 @@
                 <w:noProof/>
                 <w:webHidden/>
               </w:rPr>
-              <w:instrText xml:space="preserve"> PAGEREF _Toc74438209 \h </w:instrText>
+              <w:instrText xml:space="preserve"> PAGEREF _Toc74489172 \h </w:instrText>
             </w:r>
             <w:r>
               <w:rPr>
@@ -636,7 +1224,7 @@
                 <w:noProof/>
                 <w:webHidden/>
               </w:rPr>
-              <w:t>5</w:t>
+              <w:t>6</w:t>
             </w:r>
             <w:r>
               <w:rPr>
@@ -659,7 +1247,7 @@
               <w:lang w:eastAsia="es-GT"/>
             </w:rPr>
           </w:pPr>
-          <w:hyperlink w:anchor="_Toc74438210" w:history="1">
+          <w:hyperlink w:anchor="_Toc74489173" w:history="1">
             <w:r>
               <w:rPr>
                 <w:rStyle w:val="Hipervnculo"/>
@@ -689,7 +1277,7 @@
                 <w:noProof/>
                 <w:webHidden/>
               </w:rPr>
-              <w:instrText xml:space="preserve"> PAGEREF _Toc74438210 \h </w:instrText>
+              <w:instrText xml:space="preserve"> PAGEREF _Toc74489173 \h </w:instrText>
             </w:r>
             <w:r>
               <w:rPr>
@@ -709,7 +1297,7 @@
                 <w:noProof/>
                 <w:webHidden/>
               </w:rPr>
-              <w:t>5</w:t>
+              <w:t>6</w:t>
             </w:r>
             <w:r>
               <w:rPr>
@@ -732,7 +1320,7 @@
               <w:lang w:eastAsia="es-GT"/>
             </w:rPr>
           </w:pPr>
-          <w:hyperlink w:anchor="_Toc74438211" w:history="1">
+          <w:hyperlink w:anchor="_Toc74489174" w:history="1">
             <w:r>
               <w:rPr>
                 <w:rStyle w:val="Hipervnculo"/>
@@ -762,7 +1350,7 @@
                 <w:noProof/>
                 <w:webHidden/>
               </w:rPr>
-              <w:instrText xml:space="preserve"> PAGEREF _Toc74438211 \h </w:instrText>
+              <w:instrText xml:space="preserve"> PAGEREF _Toc74489174 \h </w:instrText>
             </w:r>
             <w:r>
               <w:rPr>
@@ -782,7 +1370,7 @@
                 <w:noProof/>
                 <w:webHidden/>
               </w:rPr>
-              <w:t>5</w:t>
+              <w:t>6</w:t>
             </w:r>
             <w:r>
               <w:rPr>
@@ -805,7 +1393,7 @@
               <w:lang w:eastAsia="es-GT"/>
             </w:rPr>
           </w:pPr>
-          <w:hyperlink w:anchor="_Toc74438212" w:history="1">
+          <w:hyperlink w:anchor="_Toc74489175" w:history="1">
             <w:r>
               <w:rPr>
                 <w:rStyle w:val="Hipervnculo"/>
@@ -835,7 +1423,7 @@
                 <w:noProof/>
                 <w:webHidden/>
               </w:rPr>
-              <w:instrText xml:space="preserve"> PAGEREF _Toc74438212 \h </w:instrText>
+              <w:instrText xml:space="preserve"> PAGEREF _Toc74489175 \h </w:instrText>
             </w:r>
             <w:r>
               <w:rPr>
@@ -855,7 +1443,7 @@
                 <w:noProof/>
                 <w:webHidden/>
               </w:rPr>
-              <w:t>5</w:t>
+              <w:t>6</w:t>
             </w:r>
             <w:r>
               <w:rPr>
@@ -878,7 +1466,7 @@
               <w:lang w:eastAsia="es-GT"/>
             </w:rPr>
           </w:pPr>
-          <w:hyperlink w:anchor="_Toc74438213" w:history="1">
+          <w:hyperlink w:anchor="_Toc74489176" w:history="1">
             <w:r>
               <w:rPr>
                 <w:rStyle w:val="Hipervnculo"/>
@@ -908,7 +1496,7 @@
                 <w:noProof/>
                 <w:webHidden/>
               </w:rPr>
-              <w:instrText xml:space="preserve"> PAGEREF _Toc74438213 \h </w:instrText>
+              <w:instrText xml:space="preserve"> PAGEREF _Toc74489176 \h </w:instrText>
             </w:r>
             <w:r>
               <w:rPr>
@@ -928,7 +1516,7 @@
                 <w:noProof/>
                 <w:webHidden/>
               </w:rPr>
-              <w:t>5</w:t>
+              <w:t>6</w:t>
             </w:r>
             <w:r>
               <w:rPr>
@@ -951,7 +1539,7 @@
               <w:lang w:eastAsia="es-GT"/>
             </w:rPr>
           </w:pPr>
-          <w:hyperlink w:anchor="_Toc74438214" w:history="1">
+          <w:hyperlink w:anchor="_Toc74489177" w:history="1">
             <w:r>
               <w:rPr>
                 <w:rStyle w:val="Hipervnculo"/>
@@ -981,7 +1569,7 @@
                 <w:noProof/>
                 <w:webHidden/>
               </w:rPr>
-              <w:instrText xml:space="preserve"> PAGEREF _Toc74438214 \h </w:instrText>
+              <w:instrText xml:space="preserve"> PAGEREF _Toc74489177 \h </w:instrText>
             </w:r>
             <w:r>
               <w:rPr>
@@ -1024,7 +1612,7 @@
               <w:lang w:eastAsia="es-GT"/>
             </w:rPr>
           </w:pPr>
-          <w:hyperlink w:anchor="_Toc74438215" w:history="1">
+          <w:hyperlink w:anchor="_Toc74489178" w:history="1">
             <w:r>
               <w:rPr>
                 <w:rStyle w:val="Hipervnculo"/>
@@ -1054,7 +1642,7 @@
                 <w:noProof/>
                 <w:webHidden/>
               </w:rPr>
-              <w:instrText xml:space="preserve"> PAGEREF _Toc74438215 \h </w:instrText>
+              <w:instrText xml:space="preserve"> PAGEREF _Toc74489178 \h </w:instrText>
             </w:r>
             <w:r>
               <w:rPr>
@@ -1097,7 +1685,7 @@
               <w:lang w:eastAsia="es-GT"/>
             </w:rPr>
           </w:pPr>
-          <w:hyperlink w:anchor="_Toc74438216" w:history="1">
+          <w:hyperlink w:anchor="_Toc74489179" w:history="1">
             <w:r>
               <w:rPr>
                 <w:rStyle w:val="Hipervnculo"/>
@@ -1127,7 +1715,7 @@
                 <w:noProof/>
                 <w:webHidden/>
               </w:rPr>
-              <w:instrText xml:space="preserve"> PAGEREF _Toc74438216 \h </w:instrText>
+              <w:instrText xml:space="preserve"> PAGEREF _Toc74489179 \h </w:instrText>
             </w:r>
             <w:r>
               <w:rPr>
@@ -1170,7 +1758,7 @@
               <w:lang w:eastAsia="es-GT"/>
             </w:rPr>
           </w:pPr>
-          <w:hyperlink w:anchor="_Toc74438217" w:history="1">
+          <w:hyperlink w:anchor="_Toc74489180" w:history="1">
             <w:r>
               <w:rPr>
                 <w:rStyle w:val="Hipervnculo"/>
@@ -1200,7 +1788,7 @@
                 <w:noProof/>
                 <w:webHidden/>
               </w:rPr>
-              <w:instrText xml:space="preserve"> PAGEREF _Toc74438217 \h </w:instrText>
+              <w:instrText xml:space="preserve"> PAGEREF _Toc74489180 \h </w:instrText>
             </w:r>
             <w:r>
               <w:rPr>
@@ -1243,7 +1831,7 @@
               <w:lang w:eastAsia="es-GT"/>
             </w:rPr>
           </w:pPr>
-          <w:hyperlink w:anchor="_Toc74438218" w:history="1">
+          <w:hyperlink w:anchor="_Toc74489181" w:history="1">
             <w:r>
               <w:rPr>
                 <w:rStyle w:val="Hipervnculo"/>
@@ -1273,7 +1861,7 @@
                 <w:noProof/>
                 <w:webHidden/>
               </w:rPr>
-              <w:instrText xml:space="preserve"> PAGEREF _Toc74438218 \h </w:instrText>
+              <w:instrText xml:space="preserve"> PAGEREF _Toc74489181 \h </w:instrText>
             </w:r>
             <w:r>
               <w:rPr>
@@ -1313,7 +1901,7 @@
               <w:lang w:eastAsia="es-GT"/>
             </w:rPr>
           </w:pPr>
-          <w:hyperlink w:anchor="_Toc74438219" w:history="1">
+          <w:hyperlink w:anchor="_Toc74489182" w:history="1">
             <w:r>
               <w:rPr>
                 <w:rStyle w:val="Hipervnculo"/>
@@ -1343,7 +1931,7 @@
                 <w:noProof/>
                 <w:webHidden/>
               </w:rPr>
-              <w:instrText xml:space="preserve"> PAGEREF _Toc74438219 \h </w:instrText>
+              <w:instrText xml:space="preserve"> PAGEREF _Toc74489182 \h </w:instrText>
             </w:r>
             <w:r>
               <w:rPr>
@@ -1363,7 +1951,7 @@
                 <w:noProof/>
                 <w:webHidden/>
               </w:rPr>
-              <w:t>6</w:t>
+              <w:t>7</w:t>
             </w:r>
             <w:r>
               <w:rPr>
@@ -1386,7 +1974,7 @@
               <w:lang w:eastAsia="es-GT"/>
             </w:rPr>
           </w:pPr>
-          <w:hyperlink w:anchor="_Toc74438220" w:history="1">
+          <w:hyperlink w:anchor="_Toc74489183" w:history="1">
             <w:r>
               <w:rPr>
                 <w:rStyle w:val="Hipervnculo"/>
@@ -1416,7 +2004,7 @@
                 <w:noProof/>
                 <w:webHidden/>
               </w:rPr>
-              <w:instrText xml:space="preserve"> PAGEREF _Toc74438220 \h </w:instrText>
+              <w:instrText xml:space="preserve"> PAGEREF _Toc74489183 \h </w:instrText>
             </w:r>
             <w:r>
               <w:rPr>
@@ -1436,7 +2024,7 @@
                 <w:noProof/>
                 <w:webHidden/>
               </w:rPr>
-              <w:t>6</w:t>
+              <w:t>7</w:t>
             </w:r>
             <w:r>
               <w:rPr>
@@ -1460,7 +2048,7 @@
               <w:lang w:eastAsia="es-GT"/>
             </w:rPr>
           </w:pPr>
-          <w:hyperlink w:anchor="_Toc74438221" w:history="1">
+          <w:hyperlink w:anchor="_Toc74489184" w:history="1">
             <w:r>
               <w:rPr>
                 <w:rStyle w:val="Hipervnculo"/>
@@ -1504,7 +2092,7 @@
                 <w:noProof/>
                 <w:webHidden/>
               </w:rPr>
-              <w:instrText xml:space="preserve"> PAGEREF _Toc74438221 \h </w:instrText>
+              <w:instrText xml:space="preserve"> PAGEREF _Toc74489184 \h </w:instrText>
             </w:r>
             <w:r>
               <w:rPr>
@@ -1524,7 +2112,7 @@
                 <w:noProof/>
                 <w:webHidden/>
               </w:rPr>
-              <w:t>6</w:t>
+              <w:t>7</w:t>
             </w:r>
             <w:r>
               <w:rPr>
@@ -1548,7 +2136,7 @@
               <w:lang w:eastAsia="es-GT"/>
             </w:rPr>
           </w:pPr>
-          <w:hyperlink w:anchor="_Toc74438222" w:history="1">
+          <w:hyperlink w:anchor="_Toc74489185" w:history="1">
             <w:r>
               <w:rPr>
                 <w:rStyle w:val="Hipervnculo"/>
@@ -1592,7 +2180,7 @@
                 <w:noProof/>
                 <w:webHidden/>
               </w:rPr>
-              <w:instrText xml:space="preserve"> PAGEREF _Toc74438222 \h </w:instrText>
+              <w:instrText xml:space="preserve"> PAGEREF _Toc74489185 \h </w:instrText>
             </w:r>
             <w:r>
               <w:rPr>
@@ -1612,7 +2200,7 @@
                 <w:noProof/>
                 <w:webHidden/>
               </w:rPr>
-              <w:t>6</w:t>
+              <w:t>7</w:t>
             </w:r>
             <w:r>
               <w:rPr>
@@ -1636,7 +2224,7 @@
               <w:lang w:eastAsia="es-GT"/>
             </w:rPr>
           </w:pPr>
-          <w:hyperlink w:anchor="_Toc74438223" w:history="1">
+          <w:hyperlink w:anchor="_Toc74489186" w:history="1">
             <w:r>
               <w:rPr>
                 <w:rStyle w:val="Hipervnculo"/>
@@ -1680,7 +2268,7 @@
                 <w:noProof/>
                 <w:webHidden/>
               </w:rPr>
-              <w:instrText xml:space="preserve"> PAGEREF _Toc74438223 \h </w:instrText>
+              <w:instrText xml:space="preserve"> PAGEREF _Toc74489186 \h </w:instrText>
             </w:r>
             <w:r>
               <w:rPr>
@@ -1700,7 +2288,7 @@
                 <w:noProof/>
                 <w:webHidden/>
               </w:rPr>
-              <w:t>6</w:t>
+              <w:t>7</w:t>
             </w:r>
             <w:r>
               <w:rPr>
@@ -1724,7 +2312,7 @@
               <w:lang w:eastAsia="es-GT"/>
             </w:rPr>
           </w:pPr>
-          <w:hyperlink w:anchor="_Toc74438224" w:history="1">
+          <w:hyperlink w:anchor="_Toc74489187" w:history="1">
             <w:r>
               <w:rPr>
                 <w:rStyle w:val="Hipervnculo"/>
@@ -1768,7 +2356,7 @@
                 <w:noProof/>
                 <w:webHidden/>
               </w:rPr>
-              <w:instrText xml:space="preserve"> PAGEREF _Toc74438224 \h </w:instrText>
+              <w:instrText xml:space="preserve"> PAGEREF _Toc74489187 \h </w:instrText>
             </w:r>
             <w:r>
               <w:rPr>
@@ -1788,7 +2376,7 @@
                 <w:noProof/>
                 <w:webHidden/>
               </w:rPr>
-              <w:t>6</w:t>
+              <w:t>7</w:t>
             </w:r>
             <w:r>
               <w:rPr>
@@ -1812,7 +2400,7 @@
               <w:lang w:eastAsia="es-GT"/>
             </w:rPr>
           </w:pPr>
-          <w:hyperlink w:anchor="_Toc74438225" w:history="1">
+          <w:hyperlink w:anchor="_Toc74489188" w:history="1">
             <w:r>
               <w:rPr>
                 <w:rStyle w:val="Hipervnculo"/>
@@ -1856,7 +2444,7 @@
                 <w:noProof/>
                 <w:webHidden/>
               </w:rPr>
-              <w:instrText xml:space="preserve"> PAGEREF _Toc74438225 \h </w:instrText>
+              <w:instrText xml:space="preserve"> PAGEREF _Toc74489188 \h </w:instrText>
             </w:r>
             <w:r>
               <w:rPr>
@@ -1876,7 +2464,7 @@
                 <w:noProof/>
                 <w:webHidden/>
               </w:rPr>
-              <w:t>6</w:t>
+              <w:t>7</w:t>
             </w:r>
             <w:r>
               <w:rPr>
@@ -1899,7 +2487,7 @@
               <w:lang w:eastAsia="es-GT"/>
             </w:rPr>
           </w:pPr>
-          <w:hyperlink w:anchor="_Toc74438226" w:history="1">
+          <w:hyperlink w:anchor="_Toc74489189" w:history="1">
             <w:r>
               <w:rPr>
                 <w:rStyle w:val="Hipervnculo"/>
@@ -1929,7 +2517,7 @@
                 <w:noProof/>
                 <w:webHidden/>
               </w:rPr>
-              <w:instrText xml:space="preserve"> PAGEREF _Toc74438226 \h </w:instrText>
+              <w:instrText xml:space="preserve"> PAGEREF _Toc74489189 \h </w:instrText>
             </w:r>
             <w:r>
               <w:rPr>
@@ -1949,7 +2537,7 @@
                 <w:noProof/>
                 <w:webHidden/>
               </w:rPr>
-              <w:t>6</w:t>
+              <w:t>7</w:t>
             </w:r>
             <w:r>
               <w:rPr>
@@ -1972,7 +2560,7 @@
               <w:lang w:eastAsia="es-GT"/>
             </w:rPr>
           </w:pPr>
-          <w:hyperlink w:anchor="_Toc74438227" w:history="1">
+          <w:hyperlink w:anchor="_Toc74489190" w:history="1">
             <w:r>
               <w:rPr>
                 <w:rStyle w:val="Hipervnculo"/>
@@ -2003,7 +2591,7 @@
                 <w:noProof/>
                 <w:webHidden/>
               </w:rPr>
-              <w:instrText xml:space="preserve"> PAGEREF _Toc74438227 \h </w:instrText>
+              <w:instrText xml:space="preserve"> PAGEREF _Toc74489190 \h </w:instrText>
             </w:r>
             <w:r>
               <w:rPr>
@@ -2046,7 +2634,7 @@
               <w:lang w:eastAsia="es-GT"/>
             </w:rPr>
           </w:pPr>
-          <w:hyperlink w:anchor="_Toc74438228" w:history="1">
+          <w:hyperlink w:anchor="_Toc74489191" w:history="1">
             <w:r>
               <w:rPr>
                 <w:rStyle w:val="Hipervnculo"/>
@@ -2075,7 +2663,7 @@
                 <w:noProof/>
                 <w:webHidden/>
               </w:rPr>
-              <w:instrText xml:space="preserve"> PAGEREF _Toc74438228 \h </w:instrText>
+              <w:instrText xml:space="preserve"> PAGEREF _Toc74489191 \h </w:instrText>
             </w:r>
             <w:r>
               <w:rPr>
@@ -2118,7 +2706,7 @@
               <w:lang w:eastAsia="es-GT"/>
             </w:rPr>
           </w:pPr>
-          <w:hyperlink w:anchor="_Toc74438229" w:history="1">
+          <w:hyperlink w:anchor="_Toc74489192" w:history="1">
             <w:r>
               <w:rPr>
                 <w:rStyle w:val="Hipervnculo"/>
@@ -2147,7 +2735,7 @@
                 <w:noProof/>
                 <w:webHidden/>
               </w:rPr>
-              <w:instrText xml:space="preserve"> PAGEREF _Toc74438229 \h </w:instrText>
+              <w:instrText xml:space="preserve"> PAGEREF _Toc74489192 \h </w:instrText>
             </w:r>
             <w:r>
               <w:rPr>
@@ -2190,7 +2778,7 @@
               <w:lang w:eastAsia="es-GT"/>
             </w:rPr>
           </w:pPr>
-          <w:hyperlink w:anchor="_Toc74438230" w:history="1">
+          <w:hyperlink w:anchor="_Toc74489193" w:history="1">
             <w:r>
               <w:rPr>
                 <w:rStyle w:val="Hipervnculo"/>
@@ -2219,7 +2807,7 @@
                 <w:noProof/>
                 <w:webHidden/>
               </w:rPr>
-              <w:instrText xml:space="preserve"> PAGEREF _Toc74438230 \h </w:instrText>
+              <w:instrText xml:space="preserve"> PAGEREF _Toc74489193 \h </w:instrText>
             </w:r>
             <w:r>
               <w:rPr>
@@ -2262,7 +2850,7 @@
               <w:lang w:eastAsia="es-GT"/>
             </w:rPr>
           </w:pPr>
-          <w:hyperlink w:anchor="_Toc74438231" w:history="1">
+          <w:hyperlink w:anchor="_Toc74489194" w:history="1">
             <w:r>
               <w:rPr>
                 <w:rStyle w:val="Hipervnculo"/>
@@ -2291,7 +2879,7 @@
                 <w:noProof/>
                 <w:webHidden/>
               </w:rPr>
-              <w:instrText xml:space="preserve"> PAGEREF _Toc74438231 \h </w:instrText>
+              <w:instrText xml:space="preserve"> PAGEREF _Toc74489194 \h </w:instrText>
             </w:r>
             <w:r>
               <w:rPr>
@@ -2334,7 +2922,7 @@
               <w:lang w:eastAsia="es-GT"/>
             </w:rPr>
           </w:pPr>
-          <w:hyperlink w:anchor="_Toc74438232" w:history="1">
+          <w:hyperlink w:anchor="_Toc74489195" w:history="1">
             <w:r>
               <w:rPr>
                 <w:rStyle w:val="Hipervnculo"/>
@@ -2363,7 +2951,7 @@
                 <w:noProof/>
                 <w:webHidden/>
               </w:rPr>
-              <w:instrText xml:space="preserve"> PAGEREF _Toc74438232 \h </w:instrText>
+              <w:instrText xml:space="preserve"> PAGEREF _Toc74489195 \h </w:instrText>
             </w:r>
             <w:r>
               <w:rPr>
@@ -2406,7 +2994,7 @@
               <w:lang w:eastAsia="es-GT"/>
             </w:rPr>
           </w:pPr>
-          <w:hyperlink w:anchor="_Toc74438233" w:history="1">
+          <w:hyperlink w:anchor="_Toc74489196" w:history="1">
             <w:r>
               <w:rPr>
                 <w:rStyle w:val="Hipervnculo"/>
@@ -2437,7 +3025,7 @@
                 <w:noProof/>
                 <w:webHidden/>
               </w:rPr>
-              <w:instrText xml:space="preserve"> PAGEREF _Toc74438233 \h </w:instrText>
+              <w:instrText xml:space="preserve"> PAGEREF _Toc74489196 \h </w:instrText>
             </w:r>
             <w:r>
               <w:rPr>
@@ -2480,7 +3068,7 @@
               <w:lang w:eastAsia="es-GT"/>
             </w:rPr>
           </w:pPr>
-          <w:hyperlink w:anchor="_Toc74438234" w:history="1">
+          <w:hyperlink w:anchor="_Toc74489197" w:history="1">
             <w:r>
               <w:rPr>
                 <w:rStyle w:val="Hipervnculo"/>
@@ -2511,7 +3099,7 @@
                 <w:noProof/>
                 <w:webHidden/>
               </w:rPr>
-              <w:instrText xml:space="preserve"> PAGEREF _Toc74438234 \h </w:instrText>
+              <w:instrText xml:space="preserve"> PAGEREF _Toc74489197 \h </w:instrText>
             </w:r>
             <w:r>
               <w:rPr>
@@ -2531,7 +3119,7 @@
                 <w:noProof/>
                 <w:webHidden/>
               </w:rPr>
-              <w:t>7</w:t>
+              <w:t>8</w:t>
             </w:r>
             <w:r>
               <w:rPr>
@@ -2554,7 +3142,7 @@
               <w:lang w:eastAsia="es-GT"/>
             </w:rPr>
           </w:pPr>
-          <w:hyperlink w:anchor="_Toc74438235" w:history="1">
+          <w:hyperlink w:anchor="_Toc74489198" w:history="1">
             <w:r>
               <w:rPr>
                 <w:rStyle w:val="Hipervnculo"/>
@@ -2585,7 +3173,7 @@
                 <w:noProof/>
                 <w:webHidden/>
               </w:rPr>
-              <w:instrText xml:space="preserve"> PAGEREF _Toc74438235 \h </w:instrText>
+              <w:instrText xml:space="preserve"> PAGEREF _Toc74489198 \h </w:instrText>
             </w:r>
             <w:r>
               <w:rPr>
@@ -2605,7 +3193,7 @@
                 <w:noProof/>
                 <w:webHidden/>
               </w:rPr>
-              <w:t>7</w:t>
+              <w:t>8</w:t>
             </w:r>
             <w:r>
               <w:rPr>
@@ -2628,7 +3216,7 @@
               <w:lang w:eastAsia="es-GT"/>
             </w:rPr>
           </w:pPr>
-          <w:hyperlink w:anchor="_Toc74438236" w:history="1">
+          <w:hyperlink w:anchor="_Toc74489199" w:history="1">
             <w:r>
               <w:rPr>
                 <w:rStyle w:val="Hipervnculo"/>
@@ -2659,7 +3247,7 @@
                 <w:noProof/>
                 <w:webHidden/>
               </w:rPr>
-              <w:instrText xml:space="preserve"> PAGEREF _Toc74438236 \h </w:instrText>
+              <w:instrText xml:space="preserve"> PAGEREF _Toc74489199 \h </w:instrText>
             </w:r>
             <w:r>
               <w:rPr>
@@ -2679,7 +3267,7 @@
                 <w:noProof/>
                 <w:webHidden/>
               </w:rPr>
-              <w:t>7</w:t>
+              <w:t>8</w:t>
             </w:r>
             <w:r>
               <w:rPr>
@@ -2702,7 +3290,7 @@
               <w:lang w:eastAsia="es-GT"/>
             </w:rPr>
           </w:pPr>
-          <w:hyperlink w:anchor="_Toc74438237" w:history="1">
+          <w:hyperlink w:anchor="_Toc74489200" w:history="1">
             <w:r>
               <w:rPr>
                 <w:rStyle w:val="Hipervnculo"/>
@@ -2733,7 +3321,7 @@
                 <w:noProof/>
                 <w:webHidden/>
               </w:rPr>
-              <w:instrText xml:space="preserve"> PAGEREF _Toc74438237 \h </w:instrText>
+              <w:instrText xml:space="preserve"> PAGEREF _Toc74489200 \h </w:instrText>
             </w:r>
             <w:r>
               <w:rPr>
@@ -2776,7 +3364,7 @@
               <w:lang w:eastAsia="es-GT"/>
             </w:rPr>
           </w:pPr>
-          <w:hyperlink w:anchor="_Toc74438238" w:history="1">
+          <w:hyperlink w:anchor="_Toc74489201" w:history="1">
             <w:r>
               <w:rPr>
                 <w:rStyle w:val="Hipervnculo"/>
@@ -2806,7 +3394,7 @@
                 <w:noProof/>
                 <w:webHidden/>
               </w:rPr>
-              <w:instrText xml:space="preserve"> PAGEREF _Toc74438238 \h </w:instrText>
+              <w:instrText xml:space="preserve"> PAGEREF _Toc74489201 \h </w:instrText>
             </w:r>
             <w:r>
               <w:rPr>
@@ -2826,7 +3414,7 @@
                 <w:noProof/>
                 <w:webHidden/>
               </w:rPr>
-              <w:t>8</w:t>
+              <w:t>9</w:t>
             </w:r>
             <w:r>
               <w:rPr>
@@ -2849,7 +3437,7 @@
               <w:lang w:eastAsia="es-GT"/>
             </w:rPr>
           </w:pPr>
-          <w:hyperlink w:anchor="_Toc74438239" w:history="1">
+          <w:hyperlink w:anchor="_Toc74489202" w:history="1">
             <w:r>
               <w:rPr>
                 <w:rStyle w:val="Hipervnculo"/>
@@ -2879,7 +3467,7 @@
                 <w:noProof/>
                 <w:webHidden/>
               </w:rPr>
-              <w:instrText xml:space="preserve"> PAGEREF _Toc74438239 \h </w:instrText>
+              <w:instrText xml:space="preserve"> PAGEREF _Toc74489202 \h </w:instrText>
             </w:r>
             <w:r>
               <w:rPr>
@@ -2899,7 +3487,7 @@
                 <w:noProof/>
                 <w:webHidden/>
               </w:rPr>
-              <w:t>8</w:t>
+              <w:t>9</w:t>
             </w:r>
             <w:r>
               <w:rPr>
@@ -2923,7 +3511,7 @@
               <w:lang w:eastAsia="es-GT"/>
             </w:rPr>
           </w:pPr>
-          <w:hyperlink w:anchor="_Toc74438240" w:history="1">
+          <w:hyperlink w:anchor="_Toc74489203" w:history="1">
             <w:r>
               <w:rPr>
                 <w:rStyle w:val="Hipervnculo"/>
@@ -2971,7 +3559,7 @@
                 <w:noProof/>
                 <w:webHidden/>
               </w:rPr>
-              <w:instrText xml:space="preserve"> PAGEREF _Toc74438240 \h </w:instrText>
+              <w:instrText xml:space="preserve"> PAGEREF _Toc74489203 \h </w:instrText>
             </w:r>
             <w:r>
               <w:rPr>
@@ -3015,7 +3603,7 @@
               <w:lang w:eastAsia="es-GT"/>
             </w:rPr>
           </w:pPr>
-          <w:hyperlink w:anchor="_Toc74438241" w:history="1">
+          <w:hyperlink w:anchor="_Toc74489204" w:history="1">
             <w:r>
               <w:rPr>
                 <w:rStyle w:val="Hipervnculo"/>
@@ -3063,7 +3651,7 @@
                 <w:noProof/>
                 <w:webHidden/>
               </w:rPr>
-              <w:instrText xml:space="preserve"> PAGEREF _Toc74438241 \h </w:instrText>
+              <w:instrText xml:space="preserve"> PAGEREF _Toc74489204 \h </w:instrText>
             </w:r>
             <w:r>
               <w:rPr>
@@ -3107,7 +3695,7 @@
               <w:lang w:eastAsia="es-GT"/>
             </w:rPr>
           </w:pPr>
-          <w:hyperlink w:anchor="_Toc74438242" w:history="1">
+          <w:hyperlink w:anchor="_Toc74489205" w:history="1">
             <w:r>
               <w:rPr>
                 <w:rStyle w:val="Hipervnculo"/>
@@ -3155,7 +3743,7 @@
                 <w:noProof/>
                 <w:webHidden/>
               </w:rPr>
-              <w:instrText xml:space="preserve"> PAGEREF _Toc74438242 \h </w:instrText>
+              <w:instrText xml:space="preserve"> PAGEREF _Toc74489205 \h </w:instrText>
             </w:r>
             <w:r>
               <w:rPr>
@@ -3199,7 +3787,7 @@
               <w:lang w:eastAsia="es-GT"/>
             </w:rPr>
           </w:pPr>
-          <w:hyperlink w:anchor="_Toc74438243" w:history="1">
+          <w:hyperlink w:anchor="_Toc74489206" w:history="1">
             <w:r>
               <w:rPr>
                 <w:rStyle w:val="Hipervnculo"/>
@@ -3247,7 +3835,7 @@
                 <w:noProof/>
                 <w:webHidden/>
               </w:rPr>
-              <w:instrText xml:space="preserve"> PAGEREF _Toc74438243 \h </w:instrText>
+              <w:instrText xml:space="preserve"> PAGEREF _Toc74489206 \h </w:instrText>
             </w:r>
             <w:r>
               <w:rPr>
@@ -3267,7 +3855,7 @@
                 <w:noProof/>
                 <w:webHidden/>
               </w:rPr>
-              <w:t>11</w:t>
+              <w:t>12</w:t>
             </w:r>
             <w:r>
               <w:rPr>
@@ -3290,7 +3878,7 @@
               <w:lang w:eastAsia="es-GT"/>
             </w:rPr>
           </w:pPr>
-          <w:hyperlink w:anchor="_Toc74438244" w:history="1">
+          <w:hyperlink w:anchor="_Toc74489207" w:history="1">
             <w:r>
               <w:rPr>
                 <w:rStyle w:val="Hipervnculo"/>
@@ -3320,7 +3908,7 @@
                 <w:noProof/>
                 <w:webHidden/>
               </w:rPr>
-              <w:instrText xml:space="preserve"> PAGEREF _Toc74438244 \h </w:instrText>
+              <w:instrText xml:space="preserve"> PAGEREF _Toc74489207 \h </w:instrText>
             </w:r>
             <w:r>
               <w:rPr>
@@ -3360,7 +3948,7 @@
               <w:lang w:eastAsia="es-GT"/>
             </w:rPr>
           </w:pPr>
-          <w:hyperlink w:anchor="_Toc74438245" w:history="1">
+          <w:hyperlink w:anchor="_Toc74489208" w:history="1">
             <w:r>
               <w:rPr>
                 <w:rStyle w:val="Hipervnculo"/>
@@ -3391,7 +3979,7 @@
                 <w:noProof/>
                 <w:webHidden/>
               </w:rPr>
-              <w:instrText xml:space="preserve"> PAGEREF _Toc74438245 \h </w:instrText>
+              <w:instrText xml:space="preserve"> PAGEREF _Toc74489208 \h </w:instrText>
             </w:r>
             <w:r>
               <w:rPr>
@@ -3435,7 +4023,24 @@
               <w:lang w:eastAsia="es-GT"/>
             </w:rPr>
           </w:pPr>
-          <w:hyperlink w:anchor="_Toc74438246" w:history="1">
+          <w:hyperlink w:anchor="_Toc74489209" w:history="1">
+            <w:r>
+              <w:rPr>
+                <w:rStyle w:val="Hipervnculo"/>
+                <w:rFonts w:ascii="Arial" w:eastAsia="Times New Roman" w:hAnsi="Arial" w:cs="Arial"/>
+                <w:noProof/>
+                <w:lang w:eastAsia="es-GT"/>
+              </w:rPr>
+              <w:t>a)</w:t>
+            </w:r>
+            <w:r>
+              <w:rPr>
+                <w:rFonts w:eastAsiaTheme="minorEastAsia"/>
+                <w:noProof/>
+                <w:lang w:eastAsia="es-GT"/>
+              </w:rPr>
+              <w:tab/>
+            </w:r>
             <w:r>
               <w:rPr>
                 <w:rStyle w:val="Hipervnculo"/>
@@ -3445,26 +4050,7 @@
                 <w:noProof/>
                 <w:lang w:eastAsia="es-GT"/>
               </w:rPr>
-              <w:t>a)</w:t>
-            </w:r>
-            <w:r>
-              <w:rPr>
-                <w:rFonts w:eastAsiaTheme="minorEastAsia"/>
-                <w:noProof/>
-                <w:lang w:eastAsia="es-GT"/>
-              </w:rPr>
-              <w:tab/>
-            </w:r>
-            <w:r>
-              <w:rPr>
-                <w:rStyle w:val="Hipervnculo"/>
-                <w:rFonts w:ascii="Arial" w:eastAsia="Times New Roman" w:hAnsi="Arial" w:cs="Arial"/>
-                <w:b/>
-                <w:bCs/>
-                <w:noProof/>
-                <w:lang w:eastAsia="es-GT"/>
-              </w:rPr>
-              <w:t>La Empresa</w:t>
+              <w:t>JUEGOS DE FERIA</w:t>
             </w:r>
             <w:r>
               <w:rPr>
@@ -3485,7 +4071,7 @@
                 <w:noProof/>
                 <w:webHidden/>
               </w:rPr>
-              <w:instrText xml:space="preserve"> PAGEREF _Toc74438246 \h </w:instrText>
+              <w:instrText xml:space="preserve"> PAGEREF _Toc74489209 \h </w:instrText>
             </w:r>
             <w:r>
               <w:rPr>
@@ -3529,7 +4115,7 @@
               <w:lang w:eastAsia="es-GT"/>
             </w:rPr>
           </w:pPr>
-          <w:hyperlink w:anchor="_Toc74438247" w:history="1">
+          <w:hyperlink w:anchor="_Toc74489210" w:history="1">
             <w:r>
               <w:rPr>
                 <w:rStyle w:val="Hipervnculo"/>
@@ -3579,7 +4165,7 @@
                 <w:noProof/>
                 <w:webHidden/>
               </w:rPr>
-              <w:instrText xml:space="preserve"> PAGEREF _Toc74438247 \h </w:instrText>
+              <w:instrText xml:space="preserve"> PAGEREF _Toc74489210 \h </w:instrText>
             </w:r>
             <w:r>
               <w:rPr>
@@ -3662,7 +4248,7 @@
         </w:rPr>
       </w:pPr>
       <w:bookmarkStart w:id="0" w:name="_Toc70274296"/>
-      <w:bookmarkStart w:id="1" w:name="_Toc74438203"/>
+      <w:bookmarkStart w:id="1" w:name="_Toc74489166"/>
       <w:r>
         <w:rPr>
           <w:rFonts w:ascii="Arial" w:hAnsi="Arial" w:cs="Arial"/>
@@ -3702,8 +4288,8 @@
         </w:rPr>
       </w:pPr>
       <w:bookmarkStart w:id="2" w:name="_Toc70274297"/>
-      <w:bookmarkStart w:id="3" w:name="_Toc74438204"/>
-      <w:bookmarkStart w:id="4" w:name="_Hlk74438248"/>
+      <w:bookmarkStart w:id="3" w:name="_Hlk74438248"/>
+      <w:bookmarkStart w:id="4" w:name="_Toc74489167"/>
       <w:r>
         <w:rPr>
           <w:rFonts w:ascii="Arial" w:hAnsi="Arial" w:cs="Arial"/>
@@ -3716,7 +4302,7 @@
         <w:t>Plan de Desarrollo de Software</w:t>
       </w:r>
       <w:bookmarkEnd w:id="2"/>
-      <w:bookmarkEnd w:id="3"/>
+      <w:bookmarkEnd w:id="4"/>
     </w:p>
     <w:p>
       <w:pPr>
@@ -3731,7 +4317,7 @@
         </w:rPr>
       </w:pPr>
       <w:bookmarkStart w:id="5" w:name="_Toc70274298"/>
-      <w:bookmarkStart w:id="6" w:name="_Toc74438205"/>
+      <w:bookmarkStart w:id="6" w:name="_Toc74489168"/>
       <w:r>
         <w:rPr>
           <w:rFonts w:ascii="Arial" w:hAnsi="Arial" w:cs="Arial"/>
@@ -3865,7 +4451,7 @@
         </w:rPr>
       </w:pPr>
       <w:bookmarkStart w:id="7" w:name="_Toc70274299"/>
-      <w:bookmarkStart w:id="8" w:name="_Toc74438206"/>
+      <w:bookmarkStart w:id="8" w:name="_Toc74489169"/>
       <w:r>
         <w:rPr>
           <w:rFonts w:ascii="Arial" w:hAnsi="Arial" w:cs="Arial"/>
@@ -3954,7 +4540,7 @@
         </w:rPr>
       </w:pPr>
       <w:bookmarkStart w:id="9" w:name="_Toc70274300"/>
-      <w:bookmarkStart w:id="10" w:name="_Toc74438207"/>
+      <w:bookmarkStart w:id="10" w:name="_Toc74489170"/>
       <w:r>
         <w:rPr>
           <w:rFonts w:ascii="Arial" w:hAnsi="Arial" w:cs="Arial"/>
@@ -4127,7 +4713,7 @@
         </w:rPr>
       </w:pPr>
       <w:bookmarkStart w:id="11" w:name="_Toc70274301"/>
-      <w:bookmarkStart w:id="12" w:name="_Toc74438208"/>
+      <w:bookmarkStart w:id="12" w:name="_Toc74489171"/>
       <w:r>
         <w:rPr>
           <w:rFonts w:ascii="Arial" w:hAnsi="Arial" w:cs="Arial"/>
@@ -4232,7 +4818,7 @@
         <w:t xml:space="preserve"> administrativo y el sistema.</w:t>
       </w:r>
     </w:p>
-    <w:bookmarkEnd w:id="4"/>
+    <w:bookmarkEnd w:id="3"/>
     <w:p>
       <w:pPr>
         <w:jc w:val="both"/>
@@ -4266,8 +4852,8 @@
         </w:rPr>
       </w:pPr>
       <w:bookmarkStart w:id="13" w:name="_Toc70274302"/>
-      <w:bookmarkStart w:id="14" w:name="_Toc74438209"/>
-      <w:bookmarkStart w:id="15" w:name="_Hlk74438889"/>
+      <w:bookmarkStart w:id="14" w:name="_Hlk74438889"/>
+      <w:bookmarkStart w:id="15" w:name="_Toc74489172"/>
       <w:r>
         <w:rPr>
           <w:rFonts w:ascii="Arial" w:hAnsi="Arial" w:cs="Arial"/>
@@ -4281,7 +4867,7 @@
         <w:t>VISTA GENERAL DEL PROYECTO</w:t>
       </w:r>
       <w:bookmarkEnd w:id="13"/>
-      <w:bookmarkEnd w:id="14"/>
+      <w:bookmarkEnd w:id="15"/>
     </w:p>
     <w:p>
       <w:pPr>
@@ -4294,7 +4880,7 @@
         </w:rPr>
       </w:pPr>
       <w:bookmarkStart w:id="16" w:name="_Toc70274303"/>
-      <w:bookmarkStart w:id="17" w:name="_Toc74438210"/>
+      <w:bookmarkStart w:id="17" w:name="_Toc74489173"/>
       <w:r>
         <w:rPr>
           <w:rFonts w:ascii="Arial" w:hAnsi="Arial" w:cs="Arial"/>
@@ -4412,7 +4998,7 @@
         </w:rPr>
       </w:pPr>
       <w:bookmarkStart w:id="18" w:name="_Toc70274304"/>
-      <w:bookmarkStart w:id="19" w:name="_Toc74438211"/>
+      <w:bookmarkStart w:id="19" w:name="_Toc74489174"/>
       <w:r>
         <w:rPr>
           <w:rFonts w:ascii="Arial" w:hAnsi="Arial" w:cs="Arial"/>
@@ -4438,7 +5024,7 @@
         </w:rPr>
       </w:pPr>
       <w:bookmarkStart w:id="20" w:name="_Toc70274305"/>
-      <w:bookmarkStart w:id="21" w:name="_Toc74438212"/>
+      <w:bookmarkStart w:id="21" w:name="_Toc74489175"/>
       <w:r>
         <w:rPr>
           <w:rFonts w:ascii="Arial" w:hAnsi="Arial" w:cs="Arial"/>
@@ -4573,7 +5159,7 @@
         </w:rPr>
       </w:pPr>
       <w:bookmarkStart w:id="22" w:name="_Toc70274306"/>
-      <w:bookmarkStart w:id="23" w:name="_Toc74438213"/>
+      <w:bookmarkStart w:id="23" w:name="_Toc74489176"/>
       <w:r>
         <w:rPr>
           <w:rFonts w:ascii="Arial" w:hAnsi="Arial" w:cs="Arial"/>
@@ -4744,26 +5330,6 @@
     </w:p>
     <w:p>
       <w:pPr>
-        <w:jc w:val="both"/>
-        <w:rPr>
-          <w:rFonts w:ascii="Arial" w:hAnsi="Arial" w:cs="Arial"/>
-          <w:color w:val="000000" w:themeColor="text1"/>
-          <w:sz w:val="24"/>
-          <w:szCs w:val="24"/>
-        </w:rPr>
-      </w:pPr>
-      <w:r>
-        <w:rPr>
-          <w:rFonts w:ascii="Arial" w:hAnsi="Arial" w:cs="Arial"/>
-          <w:color w:val="000000" w:themeColor="text1"/>
-          <w:sz w:val="24"/>
-          <w:szCs w:val="24"/>
-        </w:rPr>
-        <w:t xml:space="preserve"> </w:t>
-      </w:r>
-    </w:p>
-    <w:p>
-      <w:pPr>
         <w:pStyle w:val="Ttulo2"/>
         <w:rPr>
           <w:rFonts w:ascii="Arial" w:hAnsi="Arial" w:cs="Arial"/>
@@ -4775,7 +5341,7 @@
         </w:rPr>
       </w:pPr>
       <w:bookmarkStart w:id="24" w:name="_Toc70274307"/>
-      <w:bookmarkStart w:id="25" w:name="_Toc74438214"/>
+      <w:bookmarkStart w:id="25" w:name="_Toc74489177"/>
       <w:r>
         <w:rPr>
           <w:rFonts w:ascii="Arial" w:hAnsi="Arial" w:cs="Arial"/>
@@ -4785,7 +5351,6 @@
           <w:sz w:val="24"/>
           <w:szCs w:val="24"/>
         </w:rPr>
-        <w:lastRenderedPageBreak/>
         <w:t>ENTREGABLES DEL PROYECTO</w:t>
       </w:r>
       <w:bookmarkEnd w:id="24"/>
@@ -4802,7 +5367,7 @@
         </w:rPr>
       </w:pPr>
       <w:bookmarkStart w:id="26" w:name="_Toc70274308"/>
-      <w:bookmarkStart w:id="27" w:name="_Toc74438215"/>
+      <w:bookmarkStart w:id="27" w:name="_Toc74489178"/>
       <w:r>
         <w:rPr>
           <w:rFonts w:ascii="Arial" w:hAnsi="Arial" w:cs="Arial"/>
@@ -4932,7 +5497,7 @@
         </w:rPr>
       </w:pPr>
       <w:bookmarkStart w:id="28" w:name="_Toc70274309"/>
-      <w:bookmarkStart w:id="29" w:name="_Toc74438216"/>
+      <w:bookmarkStart w:id="29" w:name="_Toc74489179"/>
       <w:r>
         <w:rPr>
           <w:rFonts w:ascii="Arial" w:hAnsi="Arial" w:cs="Arial"/>
@@ -5073,7 +5638,7 @@
         </w:rPr>
       </w:pPr>
       <w:bookmarkStart w:id="30" w:name="_Toc70274310"/>
-      <w:bookmarkStart w:id="31" w:name="_Toc74438217"/>
+      <w:bookmarkStart w:id="31" w:name="_Toc74489180"/>
       <w:r>
         <w:rPr>
           <w:rFonts w:ascii="Arial" w:hAnsi="Arial" w:cs="Arial"/>
@@ -5216,7 +5781,7 @@
         </w:rPr>
       </w:pPr>
       <w:bookmarkStart w:id="32" w:name="_Toc70274311"/>
-      <w:bookmarkStart w:id="33" w:name="_Toc74438218"/>
+      <w:bookmarkStart w:id="33" w:name="_Toc74489181"/>
       <w:r>
         <w:rPr>
           <w:rFonts w:ascii="Arial" w:hAnsi="Arial" w:cs="Arial"/>
@@ -5337,6 +5902,7 @@
           <w:sz w:val="24"/>
           <w:szCs w:val="24"/>
         </w:rPr>
+        <w:lastRenderedPageBreak/>
         <w:t>Se verifica la integridad del proyecto para poder refinar detalles del ya mencionado programa.</w:t>
       </w:r>
     </w:p>
@@ -5353,9 +5919,9 @@
         </w:rPr>
       </w:pPr>
       <w:bookmarkStart w:id="34" w:name="_Toc70274312"/>
-      <w:bookmarkStart w:id="35" w:name="_Toc74438219"/>
-      <w:bookmarkStart w:id="36" w:name="_Hlk74439085"/>
-      <w:bookmarkEnd w:id="15"/>
+      <w:bookmarkStart w:id="35" w:name="_Hlk74439085"/>
+      <w:bookmarkStart w:id="36" w:name="_Toc74489182"/>
+      <w:bookmarkEnd w:id="14"/>
       <w:r>
         <w:rPr>
           <w:rFonts w:ascii="Arial" w:hAnsi="Arial" w:cs="Arial"/>
@@ -5368,7 +5934,7 @@
         <w:t>Organización del proyecto</w:t>
       </w:r>
       <w:bookmarkEnd w:id="34"/>
-      <w:bookmarkEnd w:id="35"/>
+      <w:bookmarkEnd w:id="36"/>
     </w:p>
     <w:p>
       <w:pPr>
@@ -5383,7 +5949,7 @@
         </w:rPr>
       </w:pPr>
       <w:bookmarkStart w:id="37" w:name="_Toc70274313"/>
-      <w:bookmarkStart w:id="38" w:name="_Toc74438220"/>
+      <w:bookmarkStart w:id="38" w:name="_Toc74489183"/>
       <w:r>
         <w:rPr>
           <w:rFonts w:ascii="Arial" w:hAnsi="Arial" w:cs="Arial"/>
@@ -5431,7 +5997,7 @@
         </w:rPr>
       </w:pPr>
       <w:bookmarkStart w:id="39" w:name="_Toc70274314"/>
-      <w:bookmarkStart w:id="40" w:name="_Toc74438221"/>
+      <w:bookmarkStart w:id="40" w:name="_Toc74489184"/>
       <w:r>
         <w:rPr>
           <w:rFonts w:ascii="Arial" w:hAnsi="Arial" w:cs="Arial"/>
@@ -5455,7 +6021,7 @@
         </w:rPr>
       </w:pPr>
       <w:bookmarkStart w:id="41" w:name="_Toc70274315"/>
-      <w:bookmarkStart w:id="42" w:name="_Toc74438222"/>
+      <w:bookmarkStart w:id="42" w:name="_Toc74489185"/>
       <w:r>
         <w:rPr>
           <w:rFonts w:ascii="Arial" w:hAnsi="Arial" w:cs="Arial"/>
@@ -5479,7 +6045,7 @@
         </w:rPr>
       </w:pPr>
       <w:bookmarkStart w:id="43" w:name="_Toc70274316"/>
-      <w:bookmarkStart w:id="44" w:name="_Toc74438223"/>
+      <w:bookmarkStart w:id="44" w:name="_Toc74489186"/>
       <w:r>
         <w:rPr>
           <w:rFonts w:ascii="Arial" w:hAnsi="Arial" w:cs="Arial"/>
@@ -5503,7 +6069,7 @@
         </w:rPr>
       </w:pPr>
       <w:bookmarkStart w:id="45" w:name="_Toc70274317"/>
-      <w:bookmarkStart w:id="46" w:name="_Toc74438224"/>
+      <w:bookmarkStart w:id="46" w:name="_Toc74489187"/>
       <w:r>
         <w:rPr>
           <w:rFonts w:ascii="Arial" w:hAnsi="Arial" w:cs="Arial"/>
@@ -5527,7 +6093,7 @@
         </w:rPr>
       </w:pPr>
       <w:bookmarkStart w:id="47" w:name="_Toc70274318"/>
-      <w:bookmarkStart w:id="48" w:name="_Toc74438225"/>
+      <w:bookmarkStart w:id="48" w:name="_Toc74489188"/>
       <w:r>
         <w:rPr>
           <w:rFonts w:ascii="Arial" w:hAnsi="Arial" w:cs="Arial"/>
@@ -5551,7 +6117,7 @@
         </w:rPr>
       </w:pPr>
       <w:bookmarkStart w:id="49" w:name="_Toc70274319"/>
-      <w:bookmarkStart w:id="50" w:name="_Toc74438226"/>
+      <w:bookmarkStart w:id="50" w:name="_Toc74489189"/>
       <w:r>
         <w:rPr>
           <w:rFonts w:ascii="Arial" w:hAnsi="Arial" w:cs="Arial"/>
@@ -5649,7 +6215,7 @@
         <w:t xml:space="preserve"> para el manejo del software.</w:t>
       </w:r>
     </w:p>
-    <w:bookmarkEnd w:id="36"/>
+    <w:bookmarkEnd w:id="35"/>
     <w:p>
       <w:pPr>
         <w:pStyle w:val="Ttulo2"/>
@@ -5671,12 +6237,11 @@
           <w:szCs w:val="24"/>
           <w:lang w:eastAsia="es-GT"/>
         </w:rPr>
-        <w:lastRenderedPageBreak/>
         <w:t xml:space="preserve"> </w:t>
       </w:r>
       <w:bookmarkStart w:id="51" w:name="_Toc70274320"/>
-      <w:bookmarkStart w:id="52" w:name="_Toc74438227"/>
-      <w:bookmarkStart w:id="53" w:name="_Hlk74439286"/>
+      <w:bookmarkStart w:id="52" w:name="_Hlk74439286"/>
+      <w:bookmarkStart w:id="53" w:name="_Toc74489190"/>
       <w:r>
         <w:rPr>
           <w:rFonts w:ascii="Arial" w:eastAsia="Times New Roman" w:hAnsi="Arial" w:cs="Arial"/>
@@ -5690,7 +6255,7 @@
         <w:t>Roles y responsabilidades</w:t>
       </w:r>
       <w:bookmarkEnd w:id="51"/>
-      <w:bookmarkEnd w:id="52"/>
+      <w:bookmarkEnd w:id="53"/>
     </w:p>
     <w:tbl>
       <w:tblPr>
@@ -5726,7 +6291,7 @@
               </w:rPr>
             </w:pPr>
             <w:bookmarkStart w:id="54" w:name="_Toc70274321"/>
-            <w:bookmarkStart w:id="55" w:name="_Toc74438228"/>
+            <w:bookmarkStart w:id="55" w:name="_Toc74489191"/>
             <w:r>
               <w:rPr>
                 <w:rFonts w:ascii="Arial" w:eastAsia="Times New Roman" w:hAnsi="Arial" w:cs="Arial"/>
@@ -5798,7 +6363,7 @@
               </w:rPr>
             </w:pPr>
             <w:bookmarkStart w:id="56" w:name="_Toc70274322"/>
-            <w:bookmarkStart w:id="57" w:name="_Toc74438229"/>
+            <w:bookmarkStart w:id="57" w:name="_Toc74489192"/>
             <w:r>
               <w:rPr>
                 <w:rFonts w:ascii="Arial" w:eastAsia="Times New Roman" w:hAnsi="Arial" w:cs="Arial"/>
@@ -5864,7 +6429,7 @@
               </w:rPr>
             </w:pPr>
             <w:bookmarkStart w:id="58" w:name="_Toc70274323"/>
-            <w:bookmarkStart w:id="59" w:name="_Toc74438230"/>
+            <w:bookmarkStart w:id="59" w:name="_Toc74489193"/>
             <w:r>
               <w:rPr>
                 <w:rFonts w:ascii="Arial" w:eastAsia="Times New Roman" w:hAnsi="Arial" w:cs="Arial"/>
@@ -5944,7 +6509,7 @@
               </w:rPr>
             </w:pPr>
             <w:bookmarkStart w:id="60" w:name="_Toc70274324"/>
-            <w:bookmarkStart w:id="61" w:name="_Toc74438231"/>
+            <w:bookmarkStart w:id="61" w:name="_Toc74489194"/>
             <w:r>
               <w:rPr>
                 <w:rFonts w:ascii="Arial" w:eastAsia="Times New Roman" w:hAnsi="Arial" w:cs="Arial"/>
@@ -6042,7 +6607,7 @@
               </w:rPr>
             </w:pPr>
             <w:bookmarkStart w:id="62" w:name="_Toc70274325"/>
-            <w:bookmarkStart w:id="63" w:name="_Toc74438232"/>
+            <w:bookmarkStart w:id="63" w:name="_Toc74489195"/>
             <w:r>
               <w:rPr>
                 <w:rFonts w:ascii="Arial" w:eastAsia="Times New Roman" w:hAnsi="Arial" w:cs="Arial"/>
@@ -6086,7 +6651,7 @@
           </w:p>
         </w:tc>
       </w:tr>
-      <w:bookmarkEnd w:id="53"/>
+      <w:bookmarkEnd w:id="52"/>
     </w:tbl>
     <w:p>
       <w:pPr>
@@ -6114,8 +6679,8 @@
         </w:rPr>
       </w:pPr>
       <w:bookmarkStart w:id="64" w:name="_Toc70274326"/>
-      <w:bookmarkStart w:id="65" w:name="_Toc74438233"/>
-      <w:bookmarkStart w:id="66" w:name="_Hlk74439333"/>
+      <w:bookmarkStart w:id="65" w:name="_Hlk74439333"/>
+      <w:bookmarkStart w:id="66" w:name="_Toc74489196"/>
       <w:r>
         <w:rPr>
           <w:rFonts w:ascii="Arial" w:eastAsia="Times New Roman" w:hAnsi="Arial" w:cs="Arial"/>
@@ -6129,7 +6694,7 @@
         <w:t>Gestión del Proyecto</w:t>
       </w:r>
       <w:bookmarkEnd w:id="64"/>
-      <w:bookmarkEnd w:id="65"/>
+      <w:bookmarkEnd w:id="66"/>
     </w:p>
     <w:p>
       <w:pPr>
@@ -6226,10 +6791,11 @@
           <w:szCs w:val="24"/>
           <w:lang w:eastAsia="es-GT"/>
         </w:rPr>
+        <w:lastRenderedPageBreak/>
         <w:t xml:space="preserve"> </w:t>
       </w:r>
       <w:bookmarkStart w:id="67" w:name="_Toc70274327"/>
-      <w:bookmarkStart w:id="68" w:name="_Toc74438234"/>
+      <w:bookmarkStart w:id="68" w:name="_Toc74489197"/>
       <w:r>
         <w:rPr>
           <w:rFonts w:ascii="Arial" w:eastAsia="Times New Roman" w:hAnsi="Arial" w:cs="Arial"/>
@@ -6362,8 +6928,8 @@
         </w:rPr>
       </w:pPr>
       <w:bookmarkStart w:id="69" w:name="_Toc70274328"/>
-      <w:bookmarkStart w:id="70" w:name="_Toc74438235"/>
-      <w:bookmarkEnd w:id="66"/>
+      <w:bookmarkStart w:id="70" w:name="_Toc74489198"/>
+      <w:bookmarkEnd w:id="65"/>
       <w:r>
         <w:rPr>
           <w:rFonts w:ascii="Arial" w:eastAsia="Times New Roman" w:hAnsi="Arial" w:cs="Arial"/>
@@ -6444,7 +7010,7 @@
         </w:rPr>
       </w:pPr>
       <w:bookmarkStart w:id="71" w:name="_Toc70274329"/>
-      <w:bookmarkStart w:id="72" w:name="_Toc74438236"/>
+      <w:bookmarkStart w:id="72" w:name="_Toc74489199"/>
       <w:r>
         <w:rPr>
           <w:rFonts w:ascii="Arial" w:eastAsia="Times New Roman" w:hAnsi="Arial" w:cs="Arial"/>
@@ -6493,7 +7059,7 @@
         </w:rPr>
       </w:pPr>
       <w:bookmarkStart w:id="73" w:name="_Toc70274330"/>
-      <w:bookmarkStart w:id="74" w:name="_Toc74438237"/>
+      <w:bookmarkStart w:id="74" w:name="_Toc74489200"/>
       <w:r>
         <w:rPr>
           <w:rFonts w:ascii="Arial" w:eastAsia="Times New Roman" w:hAnsi="Arial" w:cs="Arial"/>
@@ -6502,7 +7068,6 @@
           <w:color w:val="000000" w:themeColor="text1"/>
           <w:lang w:eastAsia="es-GT"/>
         </w:rPr>
-        <w:lastRenderedPageBreak/>
         <w:t>Calendario del proyecto</w:t>
       </w:r>
       <w:bookmarkEnd w:id="73"/>
@@ -18989,6 +19554,7 @@
                 <w:sz w:val="16"/>
                 <w:lang w:val="es-ES" w:eastAsia="es-GT"/>
               </w:rPr>
+              <w:lastRenderedPageBreak/>
               <w:t>SEMANA 2</w:t>
             </w:r>
           </w:p>
@@ -24971,7 +25537,7 @@
         </w:rPr>
       </w:pPr>
       <w:bookmarkStart w:id="77" w:name="_Toc70274331"/>
-      <w:bookmarkStart w:id="78" w:name="_Toc74438238"/>
+      <w:bookmarkStart w:id="78" w:name="_Toc74489201"/>
       <w:r>
         <w:rPr>
           <w:rFonts w:ascii="Arial" w:hAnsi="Arial" w:cs="Arial"/>
@@ -25012,7 +25578,7 @@
         <w:jc w:val="both"/>
       </w:pPr>
       <w:bookmarkStart w:id="79" w:name="_Toc70274332"/>
-      <w:bookmarkStart w:id="80" w:name="_Toc74438239"/>
+      <w:bookmarkStart w:id="80" w:name="_Toc74489202"/>
       <w:r>
         <w:rPr>
           <w:rStyle w:val="Ttulo2Car"/>
@@ -25690,7 +26256,7 @@
         </w:rPr>
       </w:pPr>
       <w:bookmarkStart w:id="81" w:name="_Toc70274333"/>
-      <w:bookmarkStart w:id="82" w:name="_Toc74438240"/>
+      <w:bookmarkStart w:id="82" w:name="_Toc74489203"/>
       <w:r>
         <w:rPr>
           <w:rFonts w:ascii="Arial" w:hAnsi="Arial" w:cs="Arial"/>
@@ -25787,6 +26353,7 @@
                 <w:szCs w:val="24"/>
                 <w:lang w:eastAsia="es-GT"/>
               </w:rPr>
+              <w:lastRenderedPageBreak/>
               <w:t>Disciplinas/Artefactos</w:t>
             </w:r>
           </w:p>
@@ -27265,7 +27832,6 @@
                 <w:szCs w:val="24"/>
                 <w:lang w:eastAsia="es-GT"/>
               </w:rPr>
-              <w:lastRenderedPageBreak/>
               <w:t>Ambiente</w:t>
             </w:r>
           </w:p>
@@ -27329,7 +27895,7 @@
         </w:rPr>
       </w:pPr>
       <w:bookmarkStart w:id="83" w:name="_Toc70274334"/>
-      <w:bookmarkStart w:id="84" w:name="_Toc74438241"/>
+      <w:bookmarkStart w:id="84" w:name="_Toc74489204"/>
       <w:r>
         <w:rPr>
           <w:rFonts w:ascii="Arial" w:hAnsi="Arial" w:cs="Arial"/>
@@ -28296,6 +28862,7 @@
                 <w:szCs w:val="24"/>
                 <w:lang w:eastAsia="es-GT"/>
               </w:rPr>
+              <w:lastRenderedPageBreak/>
               <w:t>Visión</w:t>
             </w:r>
           </w:p>
@@ -30024,7 +30591,7 @@
         </w:rPr>
       </w:pPr>
       <w:bookmarkStart w:id="85" w:name="_Toc70274335"/>
-      <w:bookmarkStart w:id="86" w:name="_Toc74438242"/>
+      <w:bookmarkStart w:id="86" w:name="_Toc74489205"/>
       <w:r>
         <w:rPr>
           <w:rFonts w:ascii="Arial" w:hAnsi="Arial" w:cs="Arial"/>
@@ -30032,7 +30599,6 @@
           <w:bCs/>
           <w:color w:val="000000" w:themeColor="text1"/>
         </w:rPr>
-        <w:lastRenderedPageBreak/>
         <w:t>Fase de</w:t>
       </w:r>
       <w:r>
@@ -31036,7 +31602,7 @@
         </w:rPr>
       </w:pPr>
       <w:bookmarkStart w:id="87" w:name="_Toc70274336"/>
-      <w:bookmarkStart w:id="88" w:name="_Toc74438243"/>
+      <w:bookmarkStart w:id="88" w:name="_Toc74489206"/>
       <w:r>
         <w:rPr>
           <w:rFonts w:ascii="Arial" w:hAnsi="Arial" w:cs="Arial"/>
@@ -31044,6 +31610,7 @@
           <w:bCs/>
           <w:color w:val="000000" w:themeColor="text1"/>
         </w:rPr>
+        <w:lastRenderedPageBreak/>
         <w:t>Fase de Construcción iteración 2</w:t>
       </w:r>
       <w:bookmarkEnd w:id="87"/>
@@ -31791,7 +32358,6 @@
                   <w14:round/>
                 </w14:textOutline>
               </w:rPr>
-              <w:lastRenderedPageBreak/>
               <w:t>Implementaciones solicitadas al Sistema (análisis y diseño)</w:t>
             </w:r>
           </w:p>
@@ -32385,7 +32951,7 @@
         </w:rPr>
       </w:pPr>
       <w:bookmarkStart w:id="89" w:name="_Toc70274337"/>
-      <w:bookmarkStart w:id="90" w:name="_Toc74438244"/>
+      <w:bookmarkStart w:id="90" w:name="_Toc74489207"/>
       <w:r>
         <w:rPr>
           <w:rFonts w:ascii="Arial" w:hAnsi="Arial" w:cs="Arial"/>
@@ -32943,6 +33509,7 @@
                 <w:szCs w:val="24"/>
                 <w:lang w:eastAsia="es-GT"/>
               </w:rPr>
+              <w:lastRenderedPageBreak/>
               <w:t>20/0</w:t>
             </w:r>
             <w:r>
@@ -33479,7 +34046,6 @@
           <w:sz w:val="24"/>
           <w:szCs w:val="24"/>
         </w:rPr>
-        <w:lastRenderedPageBreak/>
         <w:drawing>
           <wp:inline distT="0" distB="0" distL="0" distR="0" wp14:anchorId="5ABA2C1D" wp14:editId="14EE5E63">
             <wp:extent cx="6049926" cy="3902075"/>
@@ -33488,7 +34054,7 @@
             <wp:cNvGraphicFramePr/>
             <a:graphic xmlns:a="http://schemas.openxmlformats.org/drawingml/2006/main">
               <a:graphicData uri="http://schemas.openxmlformats.org/drawingml/2006/chart">
-                <c:chart xmlns:c="http://schemas.openxmlformats.org/drawingml/2006/chart" xmlns:r="http://schemas.openxmlformats.org/officeDocument/2006/relationships" r:id="rId9"/>
+                <c:chart xmlns:c="http://schemas.openxmlformats.org/drawingml/2006/chart" xmlns:r="http://schemas.openxmlformats.org/officeDocument/2006/relationships" r:id="rId10"/>
               </a:graphicData>
             </a:graphic>
           </wp:inline>
@@ -33497,17 +34063,6 @@
     </w:p>
     <w:p>
       <w:pPr>
-        <w:spacing w:line="276" w:lineRule="auto"/>
-        <w:rPr>
-          <w:rFonts w:ascii="Arial" w:hAnsi="Arial" w:cs="Arial"/>
-          <w:color w:val="000000" w:themeColor="text1"/>
-          <w:sz w:val="24"/>
-          <w:szCs w:val="24"/>
-        </w:rPr>
-      </w:pPr>
-    </w:p>
-    <w:p>
-      <w:pPr>
         <w:pStyle w:val="Ttulo1"/>
         <w:rPr>
           <w:rFonts w:ascii="Arial" w:eastAsia="Times New Roman" w:hAnsi="Arial" w:cs="Arial"/>
@@ -33520,7 +34075,7 @@
         </w:rPr>
       </w:pPr>
       <w:bookmarkStart w:id="91" w:name="_Toc70274338"/>
-      <w:bookmarkStart w:id="92" w:name="_Toc74438245"/>
+      <w:bookmarkStart w:id="92" w:name="_Toc74489208"/>
       <w:r>
         <w:rPr>
           <w:rFonts w:ascii="Arial" w:eastAsia="Times New Roman" w:hAnsi="Arial" w:cs="Arial"/>
@@ -33543,6 +34098,19 @@
           <w:ilvl w:val="0"/>
           <w:numId w:val="34"/>
         </w:numPr>
+        <w:spacing w:line="240" w:lineRule="auto"/>
+        <w:jc w:val="both"/>
+        <w:textAlignment w:val="baseline"/>
+        <w:rPr>
+          <w:rFonts w:ascii="Arial" w:eastAsia="Times New Roman" w:hAnsi="Arial" w:cs="Arial"/>
+          <w:color w:val="000000" w:themeColor="text1"/>
+          <w:sz w:val="24"/>
+          <w:szCs w:val="24"/>
+          <w:lang w:eastAsia="es-GT"/>
+        </w:rPr>
+      </w:pPr>
+      <w:bookmarkStart w:id="93" w:name="_Toc74489209"/>
+      <w:r>
         <w:rPr>
           <w:rFonts w:ascii="Arial" w:eastAsia="Times New Roman" w:hAnsi="Arial" w:cs="Arial"/>
           <w:b/>
@@ -33552,10 +34120,90 @@
           <w:szCs w:val="24"/>
           <w:lang w:eastAsia="es-GT"/>
         </w:rPr>
-      </w:pPr>
-      <w:bookmarkStart w:id="93" w:name="_Toc70274339"/>
-      <w:bookmarkStart w:id="94" w:name="_Toc74438246"/>
+        <w:t>JUEGOS DE FERIA</w:t>
+      </w:r>
+      <w:bookmarkEnd w:id="93"/>
+    </w:p>
+    <w:p>
+      <w:pPr>
+        <w:ind w:left="1065"/>
+        <w:jc w:val="both"/>
+        <w:rPr>
+          <w:rFonts w:ascii="Arial" w:hAnsi="Arial" w:cs="Arial"/>
+          <w:sz w:val="24"/>
+          <w:szCs w:val="24"/>
+        </w:rPr>
+      </w:pPr>
       <w:r>
+        <w:rPr>
+          <w:rFonts w:ascii="Arial" w:hAnsi="Arial" w:cs="Arial"/>
+          <w:sz w:val="24"/>
+          <w:szCs w:val="24"/>
+        </w:rPr>
+        <w:t xml:space="preserve">El </w:t>
+      </w:r>
+      <w:r>
+        <w:rPr>
+          <w:rFonts w:ascii="Arial" w:hAnsi="Arial" w:cs="Arial"/>
+          <w:sz w:val="24"/>
+          <w:szCs w:val="24"/>
+        </w:rPr>
+        <w:t xml:space="preserve">Administrador de dichos juegos </w:t>
+      </w:r>
+      <w:r>
+        <w:rPr>
+          <w:rFonts w:ascii="Arial" w:hAnsi="Arial" w:cs="Arial"/>
+          <w:sz w:val="24"/>
+          <w:szCs w:val="24"/>
+        </w:rPr>
+        <w:t>solicito el proyecto de desarrollo de software</w:t>
+      </w:r>
+      <w:r>
+        <w:rPr>
+          <w:rFonts w:ascii="Arial" w:hAnsi="Arial" w:cs="Arial"/>
+          <w:sz w:val="24"/>
+          <w:szCs w:val="24"/>
+        </w:rPr>
+        <w:t xml:space="preserve"> para que sus clientes pudiesen pagar de manera electrónica dichos juegos y así mismo llevar el control adecuadamente de su negocio</w:t>
+      </w:r>
+      <w:r>
+        <w:rPr>
+          <w:rFonts w:ascii="Arial" w:hAnsi="Arial" w:cs="Arial"/>
+          <w:sz w:val="24"/>
+          <w:szCs w:val="24"/>
+        </w:rPr>
+        <w:t xml:space="preserve">. </w:t>
+      </w:r>
+      <w:r>
+        <w:rPr>
+          <w:rFonts w:ascii="Arial" w:hAnsi="Arial" w:cs="Arial"/>
+          <w:sz w:val="24"/>
+          <w:szCs w:val="24"/>
+        </w:rPr>
+        <w:lastRenderedPageBreak/>
+        <w:t xml:space="preserve">La administración debe estar contemplada para la gestión de pagos, así como también el control de </w:t>
+      </w:r>
+      <w:r>
+        <w:rPr>
+          <w:rFonts w:ascii="Arial" w:hAnsi="Arial" w:cs="Arial"/>
+          <w:sz w:val="24"/>
+          <w:szCs w:val="24"/>
+        </w:rPr>
+        <w:t>paquetes de juegos que se venden al cliente</w:t>
+      </w:r>
+      <w:r>
+        <w:rPr>
+          <w:rFonts w:ascii="Arial" w:hAnsi="Arial" w:cs="Arial"/>
+          <w:sz w:val="24"/>
+          <w:szCs w:val="24"/>
+        </w:rPr>
+        <w:t>.</w:t>
+      </w:r>
+    </w:p>
+    <w:p>
+      <w:pPr>
+        <w:spacing w:after="0" w:line="240" w:lineRule="auto"/>
+        <w:textAlignment w:val="baseline"/>
         <w:rPr>
           <w:rFonts w:ascii="Arial" w:eastAsia="Times New Roman" w:hAnsi="Arial" w:cs="Arial"/>
           <w:b/>
@@ -33565,18 +34213,12 @@
           <w:szCs w:val="24"/>
           <w:lang w:eastAsia="es-GT"/>
         </w:rPr>
-        <w:t>La Empresa</w:t>
-      </w:r>
-      <w:bookmarkEnd w:id="93"/>
-      <w:bookmarkEnd w:id="94"/>
+      </w:pPr>
     </w:p>
     <w:p>
       <w:pPr>
-        <w:pStyle w:val="Prrafodelista"/>
         <w:spacing w:after="0" w:line="240" w:lineRule="auto"/>
-        <w:ind w:left="1065"/>
-        <w:jc w:val="both"/>
-        <w:textAlignment w:val="baseline"/>
+        <w:jc w:val="center"/>
         <w:rPr>
           <w:rFonts w:ascii="Arial" w:eastAsia="Times New Roman" w:hAnsi="Arial" w:cs="Arial"/>
           <w:color w:val="000000" w:themeColor="text1"/>
@@ -33587,54 +34229,13 @@
       </w:pPr>
       <w:r>
         <w:rPr>
-          <w:rFonts w:ascii="Arial" w:eastAsia="Times New Roman" w:hAnsi="Arial" w:cs="Arial"/>
-          <w:color w:val="000000" w:themeColor="text1"/>
-          <w:sz w:val="24"/>
-          <w:szCs w:val="24"/>
-          <w:lang w:eastAsia="es-GT"/>
-        </w:rPr>
-        <w:t>El Colegio que solicito el proyecto de desarrollo de software cuenta con las áreas de preprimaria, primaria, básico y diversificado. La administración debe estar contemplada para la gestión de pagos, así como también el control de vehículos de transporte para los alumnos.</w:t>
-      </w:r>
-    </w:p>
-    <w:p>
-      <w:pPr>
-        <w:spacing w:after="0" w:line="240" w:lineRule="auto"/>
-        <w:textAlignment w:val="baseline"/>
-        <w:rPr>
-          <w:rFonts w:ascii="Arial" w:eastAsia="Times New Roman" w:hAnsi="Arial" w:cs="Arial"/>
-          <w:b/>
-          <w:bCs/>
-          <w:color w:val="000000" w:themeColor="text1"/>
-          <w:sz w:val="24"/>
-          <w:szCs w:val="24"/>
-          <w:lang w:eastAsia="es-GT"/>
-        </w:rPr>
-      </w:pPr>
-    </w:p>
-    <w:p>
-      <w:pPr>
-        <w:spacing w:after="0" w:line="240" w:lineRule="auto"/>
-        <w:rPr>
-          <w:rFonts w:ascii="Arial" w:eastAsia="Times New Roman" w:hAnsi="Arial" w:cs="Arial"/>
-          <w:color w:val="000000" w:themeColor="text1"/>
-          <w:sz w:val="24"/>
-          <w:szCs w:val="24"/>
-          <w:lang w:eastAsia="es-GT"/>
-        </w:rPr>
-      </w:pPr>
-      <w:r>
-        <w:rPr>
-          <w:rFonts w:ascii="Arial" w:hAnsi="Arial" w:cs="Arial"/>
           <w:noProof/>
-          <w:color w:val="000000" w:themeColor="text1"/>
-          <w:sz w:val="24"/>
-          <w:szCs w:val="24"/>
         </w:rPr>
         <w:drawing>
-          <wp:inline distT="0" distB="0" distL="0" distR="0" wp14:anchorId="1322A4EA" wp14:editId="328CF783">
-            <wp:extent cx="4960726" cy="2583712"/>
-            <wp:effectExtent l="0" t="0" r="0" b="7620"/>
-            <wp:docPr id="13" name="Imagen 13"/>
+          <wp:inline distT="0" distB="0" distL="0" distR="0" wp14:anchorId="438904A5" wp14:editId="16B7BD09">
+            <wp:extent cx="4504629" cy="2667000"/>
+            <wp:effectExtent l="0" t="0" r="0" b="0"/>
+            <wp:docPr id="3" name="Imagen 3"/>
             <wp:cNvGraphicFramePr>
               <a:graphicFrameLocks xmlns:a="http://schemas.openxmlformats.org/drawingml/2006/main" noChangeAspect="1"/>
             </wp:cNvGraphicFramePr>
@@ -33646,14 +34247,14 @@
                     <pic:cNvPicPr/>
                   </pic:nvPicPr>
                   <pic:blipFill rotWithShape="1">
-                    <a:blip r:embed="rId10"/>
-                    <a:srcRect l="20084" t="20557" r="33690" b="31594"/>
+                    <a:blip r:embed="rId11"/>
+                    <a:srcRect l="20027" t="23546" r="32960" b="26947"/>
                     <a:stretch/>
                   </pic:blipFill>
                   <pic:spPr bwMode="auto">
                     <a:xfrm>
                       <a:off x="0" y="0"/>
-                      <a:ext cx="5131929" cy="2672880"/>
+                      <a:ext cx="4567868" cy="2704441"/>
                     </a:xfrm>
                     <a:prstGeom prst="rect">
                       <a:avLst/>
@@ -33689,8 +34290,8 @@
           <w:lang w:eastAsia="es-GT"/>
         </w:rPr>
       </w:pPr>
-      <w:bookmarkStart w:id="95" w:name="_Toc70274340"/>
-      <w:bookmarkStart w:id="96" w:name="_Toc74438247"/>
+      <w:bookmarkStart w:id="94" w:name="_Toc70274340"/>
+      <w:bookmarkStart w:id="95" w:name="_Toc74489210"/>
       <w:r>
         <w:rPr>
           <w:rFonts w:ascii="Arial" w:eastAsia="Times New Roman" w:hAnsi="Arial" w:cs="Arial"/>
@@ -33699,11 +34300,17 @@
           <w:color w:val="000000" w:themeColor="text1"/>
           <w:lang w:eastAsia="es-GT"/>
         </w:rPr>
-        <w:lastRenderedPageBreak/>
         <w:t>Modelado del Negocio</w:t>
       </w:r>
+      <w:bookmarkEnd w:id="94"/>
       <w:bookmarkEnd w:id="95"/>
-      <w:bookmarkEnd w:id="96"/>
+    </w:p>
+    <w:p>
+      <w:pPr>
+        <w:rPr>
+          <w:lang w:eastAsia="es-GT"/>
+        </w:rPr>
+      </w:pPr>
     </w:p>
     <w:p>
       <w:pPr>
@@ -33764,17 +34371,13 @@
       </w:pPr>
       <w:r>
         <w:rPr>
-          <w:rFonts w:ascii="Arial" w:hAnsi="Arial" w:cs="Arial"/>
           <w:noProof/>
-          <w:color w:val="000000" w:themeColor="text1"/>
-          <w:sz w:val="24"/>
-          <w:szCs w:val="24"/>
         </w:rPr>
         <w:drawing>
-          <wp:inline distT="0" distB="0" distL="0" distR="0" wp14:anchorId="251D74B8" wp14:editId="5F1C70AC">
-            <wp:extent cx="4703809" cy="2115879"/>
-            <wp:effectExtent l="0" t="0" r="1905" b="0"/>
-            <wp:docPr id="14" name="Imagen 14"/>
+          <wp:inline distT="0" distB="0" distL="0" distR="0" wp14:anchorId="2D95261C" wp14:editId="4F6F61D0">
+            <wp:extent cx="5419725" cy="2457248"/>
+            <wp:effectExtent l="0" t="0" r="0" b="635"/>
+            <wp:docPr id="6" name="Imagen 6"/>
             <wp:cNvGraphicFramePr>
               <a:graphicFrameLocks xmlns:a="http://schemas.openxmlformats.org/drawingml/2006/main" noChangeAspect="1"/>
             </wp:cNvGraphicFramePr>
@@ -33786,14 +34389,14 @@
                     <pic:cNvPicPr/>
                   </pic:nvPicPr>
                   <pic:blipFill rotWithShape="1">
-                    <a:blip r:embed="rId11"/>
-                    <a:srcRect l="25960" t="48196" r="38616" b="14072"/>
+                    <a:blip r:embed="rId12"/>
+                    <a:srcRect l="30380" t="35319" r="29566" b="32380"/>
                     <a:stretch/>
                   </pic:blipFill>
                   <pic:spPr bwMode="auto">
                     <a:xfrm>
                       <a:off x="0" y="0"/>
-                      <a:ext cx="4918884" cy="2212624"/>
+                      <a:ext cx="5445281" cy="2468835"/>
                     </a:xfrm>
                     <a:prstGeom prst="rect">
                       <a:avLst/>
@@ -33873,55 +34476,16 @@
           <w:lang w:eastAsia="es-GT"/>
         </w:rPr>
       </w:pPr>
-    </w:p>
-    <w:p>
-      <w:pPr>
-        <w:spacing w:after="0" w:line="240" w:lineRule="auto"/>
-        <w:rPr>
-          <w:rFonts w:ascii="Arial" w:eastAsia="Times New Roman" w:hAnsi="Arial" w:cs="Arial"/>
-          <w:color w:val="000000" w:themeColor="text1"/>
-          <w:sz w:val="24"/>
-          <w:szCs w:val="24"/>
-          <w:lang w:eastAsia="es-GT"/>
-        </w:rPr>
-      </w:pPr>
-    </w:p>
-    <w:p>
-      <w:pPr>
-        <w:spacing w:after="0" w:line="240" w:lineRule="auto"/>
-        <w:rPr>
-          <w:rFonts w:ascii="Arial" w:eastAsia="Times New Roman" w:hAnsi="Arial" w:cs="Arial"/>
-          <w:color w:val="000000" w:themeColor="text1"/>
-          <w:sz w:val="24"/>
-          <w:szCs w:val="24"/>
-          <w:lang w:eastAsia="es-GT"/>
-        </w:rPr>
-      </w:pPr>
-    </w:p>
-    <w:p>
-      <w:pPr>
-        <w:spacing w:after="0" w:line="240" w:lineRule="auto"/>
-        <w:rPr>
-          <w:rFonts w:ascii="Arial" w:eastAsia="Times New Roman" w:hAnsi="Arial" w:cs="Arial"/>
-          <w:color w:val="000000" w:themeColor="text1"/>
-          <w:sz w:val="24"/>
-          <w:szCs w:val="24"/>
-          <w:lang w:eastAsia="es-GT"/>
-        </w:rPr>
-      </w:pPr>
       <w:r>
         <w:rPr>
-          <w:rFonts w:ascii="Arial" w:hAnsi="Arial" w:cs="Arial"/>
           <w:noProof/>
-          <w:color w:val="000000" w:themeColor="text1"/>
-          <w:sz w:val="24"/>
-          <w:szCs w:val="24"/>
-        </w:rPr>
+        </w:rPr>
+        <w:lastRenderedPageBreak/>
         <w:drawing>
-          <wp:inline distT="0" distB="0" distL="0" distR="0" wp14:anchorId="52ED2FFF" wp14:editId="1C6F4763">
-            <wp:extent cx="4954772" cy="2292837"/>
-            <wp:effectExtent l="0" t="0" r="0" b="0"/>
-            <wp:docPr id="15" name="Imagen 15"/>
+          <wp:inline distT="0" distB="0" distL="0" distR="0" wp14:anchorId="54E2B4B6" wp14:editId="16B28A06">
+            <wp:extent cx="5457825" cy="3441387"/>
+            <wp:effectExtent l="0" t="0" r="0" b="6985"/>
+            <wp:docPr id="7" name="Imagen 7"/>
             <wp:cNvGraphicFramePr>
               <a:graphicFrameLocks xmlns:a="http://schemas.openxmlformats.org/drawingml/2006/main" noChangeAspect="1"/>
             </wp:cNvGraphicFramePr>
@@ -33933,14 +34497,14 @@
                     <pic:cNvPicPr/>
                   </pic:nvPicPr>
                   <pic:blipFill rotWithShape="1">
-                    <a:blip r:embed="rId12"/>
-                    <a:srcRect l="18002" t="27975" r="43921" b="29909"/>
+                    <a:blip r:embed="rId13"/>
+                    <a:srcRect l="23931" t="43469" r="41616" b="17891"/>
                     <a:stretch/>
                   </pic:blipFill>
                   <pic:spPr bwMode="auto">
                     <a:xfrm>
                       <a:off x="0" y="0"/>
-                      <a:ext cx="5345365" cy="2473585"/>
+                      <a:ext cx="5470409" cy="3449322"/>
                     </a:xfrm>
                     <a:prstGeom prst="rect">
                       <a:avLst/>
@@ -34032,92 +34596,15 @@
           <w:lang w:eastAsia="es-GT"/>
         </w:rPr>
       </w:pPr>
-    </w:p>
-    <w:p>
-      <w:pPr>
-        <w:spacing w:after="0" w:line="240" w:lineRule="auto"/>
-        <w:rPr>
-          <w:rFonts w:ascii="Arial" w:eastAsia="Times New Roman" w:hAnsi="Arial" w:cs="Arial"/>
-          <w:color w:val="000000" w:themeColor="text1"/>
-          <w:sz w:val="24"/>
-          <w:szCs w:val="24"/>
-          <w:lang w:eastAsia="es-GT"/>
-        </w:rPr>
-      </w:pPr>
-    </w:p>
-    <w:p>
-      <w:pPr>
-        <w:spacing w:after="0" w:line="240" w:lineRule="auto"/>
-        <w:rPr>
-          <w:rFonts w:ascii="Arial" w:eastAsia="Times New Roman" w:hAnsi="Arial" w:cs="Arial"/>
-          <w:color w:val="000000" w:themeColor="text1"/>
-          <w:sz w:val="24"/>
-          <w:szCs w:val="24"/>
-          <w:lang w:eastAsia="es-GT"/>
-        </w:rPr>
-      </w:pPr>
-    </w:p>
-    <w:p>
-      <w:pPr>
-        <w:spacing w:after="0" w:line="240" w:lineRule="auto"/>
-        <w:rPr>
-          <w:rFonts w:ascii="Arial" w:eastAsia="Times New Roman" w:hAnsi="Arial" w:cs="Arial"/>
-          <w:color w:val="000000" w:themeColor="text1"/>
-          <w:sz w:val="24"/>
-          <w:szCs w:val="24"/>
-          <w:lang w:eastAsia="es-GT"/>
-        </w:rPr>
-      </w:pPr>
-    </w:p>
-    <w:p>
-      <w:pPr>
-        <w:spacing w:after="0" w:line="240" w:lineRule="auto"/>
-        <w:rPr>
-          <w:rFonts w:ascii="Arial" w:eastAsia="Times New Roman" w:hAnsi="Arial" w:cs="Arial"/>
-          <w:color w:val="000000" w:themeColor="text1"/>
-          <w:sz w:val="24"/>
-          <w:szCs w:val="24"/>
-          <w:lang w:eastAsia="es-GT"/>
-        </w:rPr>
-      </w:pPr>
-    </w:p>
-    <w:p>
-      <w:pPr>
-        <w:spacing w:after="0" w:line="240" w:lineRule="auto"/>
-        <w:rPr>
-          <w:rFonts w:ascii="Arial" w:eastAsia="Times New Roman" w:hAnsi="Arial" w:cs="Arial"/>
-          <w:color w:val="000000" w:themeColor="text1"/>
-          <w:sz w:val="24"/>
-          <w:szCs w:val="24"/>
-          <w:lang w:eastAsia="es-GT"/>
-        </w:rPr>
-      </w:pPr>
-    </w:p>
-    <w:p>
-      <w:pPr>
-        <w:spacing w:after="0" w:line="240" w:lineRule="auto"/>
-        <w:rPr>
-          <w:rFonts w:ascii="Arial" w:eastAsia="Times New Roman" w:hAnsi="Arial" w:cs="Arial"/>
-          <w:color w:val="000000" w:themeColor="text1"/>
-          <w:sz w:val="24"/>
-          <w:szCs w:val="24"/>
-          <w:lang w:eastAsia="es-GT"/>
-        </w:rPr>
-      </w:pPr>
       <w:r>
         <w:rPr>
-          <w:rFonts w:ascii="Arial" w:hAnsi="Arial" w:cs="Arial"/>
           <w:noProof/>
-          <w:color w:val="000000" w:themeColor="text1"/>
-          <w:sz w:val="24"/>
-          <w:szCs w:val="24"/>
-        </w:rPr>
-        <w:lastRenderedPageBreak/>
+        </w:rPr>
         <w:drawing>
-          <wp:inline distT="0" distB="0" distL="0" distR="0" wp14:anchorId="5AABECA8" wp14:editId="2C22DD3A">
-            <wp:extent cx="5112054" cy="2700669"/>
-            <wp:effectExtent l="0" t="0" r="0" b="4445"/>
-            <wp:docPr id="16" name="Imagen 16"/>
+          <wp:inline distT="0" distB="0" distL="0" distR="0" wp14:anchorId="6C583057" wp14:editId="1D857B04">
+            <wp:extent cx="5724525" cy="2956327"/>
+            <wp:effectExtent l="0" t="0" r="0" b="0"/>
+            <wp:docPr id="8" name="Imagen 8"/>
             <wp:cNvGraphicFramePr>
               <a:graphicFrameLocks xmlns:a="http://schemas.openxmlformats.org/drawingml/2006/main" noChangeAspect="1"/>
             </wp:cNvGraphicFramePr>
@@ -34129,14 +34616,14 @@
                     <pic:cNvPicPr/>
                   </pic:nvPicPr>
                   <pic:blipFill rotWithShape="1">
-                    <a:blip r:embed="rId13"/>
-                    <a:srcRect l="30693" t="39765" r="29143" b="22496"/>
+                    <a:blip r:embed="rId14"/>
+                    <a:srcRect l="33944" t="24451" r="29905" b="42343"/>
                     <a:stretch/>
                   </pic:blipFill>
                   <pic:spPr bwMode="auto">
                     <a:xfrm>
                       <a:off x="0" y="0"/>
-                      <a:ext cx="5164185" cy="2728210"/>
+                      <a:ext cx="5744261" cy="2966519"/>
                     </a:xfrm>
                     <a:prstGeom prst="rect">
                       <a:avLst/>
@@ -34286,17 +34773,13 @@
       </w:pPr>
       <w:r>
         <w:rPr>
-          <w:rFonts w:ascii="Arial" w:hAnsi="Arial" w:cs="Arial"/>
           <w:noProof/>
-          <w:color w:val="000000" w:themeColor="text1"/>
-          <w:sz w:val="24"/>
-          <w:szCs w:val="24"/>
         </w:rPr>
         <w:drawing>
-          <wp:inline distT="0" distB="0" distL="0" distR="0" wp14:anchorId="5FF56CEE" wp14:editId="69F5281C">
-            <wp:extent cx="5018567" cy="3351820"/>
-            <wp:effectExtent l="0" t="0" r="0" b="1270"/>
-            <wp:docPr id="23" name="Imagen 23"/>
+          <wp:inline distT="0" distB="0" distL="0" distR="0" wp14:anchorId="71F92838" wp14:editId="14A21C01">
+            <wp:extent cx="5791200" cy="3467679"/>
+            <wp:effectExtent l="0" t="0" r="0" b="0"/>
+            <wp:docPr id="4" name="Imagen 4"/>
             <wp:cNvGraphicFramePr>
               <a:graphicFrameLocks xmlns:a="http://schemas.openxmlformats.org/drawingml/2006/main" noChangeAspect="1"/>
             </wp:cNvGraphicFramePr>
@@ -34308,14 +34791,14 @@
                     <pic:cNvPicPr/>
                   </pic:nvPicPr>
                   <pic:blipFill rotWithShape="1">
-                    <a:blip r:embed="rId14"/>
-                    <a:srcRect l="18381" t="21570" r="29711" b="16768"/>
+                    <a:blip r:embed="rId15"/>
+                    <a:srcRect l="21783" t="21530" r="22662" b="19302"/>
                     <a:stretch/>
                   </pic:blipFill>
                   <pic:spPr bwMode="auto">
                     <a:xfrm>
                       <a:off x="0" y="0"/>
-                      <a:ext cx="5074129" cy="3388929"/>
+                      <a:ext cx="5809866" cy="3478856"/>
                     </a:xfrm>
                     <a:prstGeom prst="rect">
                       <a:avLst/>
@@ -34346,206 +34829,15 @@
           <w:szCs w:val="24"/>
         </w:rPr>
       </w:pPr>
-    </w:p>
-    <w:p>
-      <w:pPr>
-        <w:pStyle w:val="Ttulo4"/>
-        <w:numPr>
-          <w:ilvl w:val="0"/>
-          <w:numId w:val="35"/>
-        </w:numPr>
-        <w:rPr>
-          <w:rFonts w:ascii="Arial" w:hAnsi="Arial" w:cs="Arial"/>
-          <w:b/>
-          <w:bCs/>
-          <w:i w:val="0"/>
-          <w:iCs w:val="0"/>
-          <w:color w:val="000000" w:themeColor="text1"/>
-          <w:sz w:val="24"/>
-          <w:szCs w:val="24"/>
-        </w:rPr>
-      </w:pPr>
       <w:r>
         <w:rPr>
-          <w:rFonts w:ascii="Arial" w:hAnsi="Arial" w:cs="Arial"/>
-          <w:b/>
-          <w:bCs/>
-          <w:i w:val="0"/>
-          <w:iCs w:val="0"/>
-          <w:color w:val="000000" w:themeColor="text1"/>
-          <w:sz w:val="24"/>
-          <w:szCs w:val="24"/>
-        </w:rPr>
-        <w:lastRenderedPageBreak/>
-        <w:t>Modelos de Objetos del Negocio</w:t>
-      </w:r>
-    </w:p>
-    <w:p>
-      <w:pPr>
-        <w:spacing w:line="276" w:lineRule="auto"/>
-        <w:rPr>
-          <w:rFonts w:ascii="Arial" w:hAnsi="Arial" w:cs="Arial"/>
-          <w:color w:val="000000" w:themeColor="text1"/>
-          <w:sz w:val="24"/>
-          <w:szCs w:val="24"/>
-        </w:rPr>
-      </w:pPr>
-    </w:p>
-    <w:p>
-      <w:pPr>
-        <w:pStyle w:val="Prrafodelista"/>
-        <w:spacing w:line="276" w:lineRule="auto"/>
-        <w:ind w:left="1068"/>
-        <w:rPr>
-          <w:rFonts w:ascii="Arial" w:hAnsi="Arial" w:cs="Arial"/>
-          <w:color w:val="000000" w:themeColor="text1"/>
-          <w:sz w:val="24"/>
-          <w:szCs w:val="24"/>
-        </w:rPr>
-      </w:pPr>
-      <w:r>
-        <w:rPr>
-          <w:rFonts w:ascii="Arial" w:hAnsi="Arial" w:cs="Arial"/>
           <w:noProof/>
-          <w:color w:val="000000" w:themeColor="text1"/>
-          <w:sz w:val="24"/>
-          <w:szCs w:val="24"/>
         </w:rPr>
         <w:drawing>
-          <wp:anchor distT="0" distB="0" distL="114300" distR="114300" simplePos="0" relativeHeight="251658240" behindDoc="0" locked="0" layoutInCell="1" allowOverlap="1" wp14:anchorId="605E9DCA" wp14:editId="06FF2AF9">
-            <wp:simplePos x="0" y="0"/>
-            <wp:positionH relativeFrom="margin">
-              <wp:align>left</wp:align>
-            </wp:positionH>
-            <wp:positionV relativeFrom="paragraph">
-              <wp:posOffset>6350</wp:posOffset>
-            </wp:positionV>
-            <wp:extent cx="3689350" cy="3394075"/>
-            <wp:effectExtent l="0" t="0" r="6350" b="0"/>
-            <wp:wrapSquare wrapText="bothSides"/>
-            <wp:docPr id="18" name="Imagen 18"/>
-            <wp:cNvGraphicFramePr>
-              <a:graphicFrameLocks xmlns:a="http://schemas.openxmlformats.org/drawingml/2006/main" noChangeAspect="1"/>
-            </wp:cNvGraphicFramePr>
-            <a:graphic xmlns:a="http://schemas.openxmlformats.org/drawingml/2006/main">
-              <a:graphicData uri="http://schemas.openxmlformats.org/drawingml/2006/picture">
-                <pic:pic xmlns:pic="http://schemas.openxmlformats.org/drawingml/2006/picture">
-                  <pic:nvPicPr>
-                    <pic:cNvPr id="1" name=""/>
-                    <pic:cNvPicPr/>
-                  </pic:nvPicPr>
-                  <pic:blipFill rotWithShape="1">
-                    <a:blip r:embed="rId15">
-                      <a:extLst>
-                        <a:ext uri="{28A0092B-C50C-407E-A947-70E740481C1C}">
-                          <a14:useLocalDpi xmlns:a14="http://schemas.microsoft.com/office/drawing/2010/main" val="0"/>
-                        </a:ext>
-                      </a:extLst>
-                    </a:blip>
-                    <a:srcRect l="35055" t="24940" r="36722" b="23137"/>
-                    <a:stretch/>
-                  </pic:blipFill>
-                  <pic:spPr bwMode="auto">
-                    <a:xfrm>
-                      <a:off x="0" y="0"/>
-                      <a:ext cx="3689350" cy="3394075"/>
-                    </a:xfrm>
-                    <a:prstGeom prst="rect">
-                      <a:avLst/>
-                    </a:prstGeom>
-                    <a:ln>
-                      <a:noFill/>
-                    </a:ln>
-                    <a:extLst>
-                      <a:ext uri="{53640926-AAD7-44D8-BBD7-CCE9431645EC}">
-                        <a14:shadowObscured xmlns:a14="http://schemas.microsoft.com/office/drawing/2010/main"/>
-                      </a:ext>
-                    </a:extLst>
-                  </pic:spPr>
-                </pic:pic>
-              </a:graphicData>
-            </a:graphic>
-            <wp14:sizeRelH relativeFrom="margin">
-              <wp14:pctWidth>0</wp14:pctWidth>
-            </wp14:sizeRelH>
-            <wp14:sizeRelV relativeFrom="margin">
-              <wp14:pctHeight>0</wp14:pctHeight>
-            </wp14:sizeRelV>
-          </wp:anchor>
-        </w:drawing>
-      </w:r>
-    </w:p>
-    <w:p>
-      <w:pPr>
-        <w:pStyle w:val="Prrafodelista"/>
-        <w:spacing w:line="276" w:lineRule="auto"/>
-        <w:ind w:left="1068"/>
-        <w:rPr>
-          <w:rFonts w:ascii="Arial" w:hAnsi="Arial" w:cs="Arial"/>
-          <w:color w:val="000000" w:themeColor="text1"/>
-          <w:sz w:val="24"/>
-          <w:szCs w:val="24"/>
-        </w:rPr>
-      </w:pPr>
-      <w:r>
-        <w:rPr>
-          <w:rFonts w:ascii="Arial" w:hAnsi="Arial" w:cs="Arial"/>
-          <w:color w:val="000000" w:themeColor="text1"/>
-          <w:sz w:val="24"/>
-          <w:szCs w:val="24"/>
-        </w:rPr>
-        <w:br w:type="textWrapping" w:clear="all"/>
-      </w:r>
-    </w:p>
-    <w:p>
-      <w:pPr>
-        <w:pStyle w:val="Prrafodelista"/>
-        <w:spacing w:line="276" w:lineRule="auto"/>
-        <w:ind w:left="1068"/>
-        <w:rPr>
-          <w:rFonts w:ascii="Arial" w:hAnsi="Arial" w:cs="Arial"/>
-          <w:color w:val="000000" w:themeColor="text1"/>
-          <w:sz w:val="24"/>
-          <w:szCs w:val="24"/>
-        </w:rPr>
-      </w:pPr>
-    </w:p>
-    <w:p>
-      <w:pPr>
-        <w:pStyle w:val="Prrafodelista"/>
-        <w:spacing w:line="276" w:lineRule="auto"/>
-        <w:ind w:left="1068"/>
-        <w:rPr>
-          <w:rFonts w:ascii="Arial" w:hAnsi="Arial" w:cs="Arial"/>
-          <w:color w:val="000000" w:themeColor="text1"/>
-          <w:sz w:val="24"/>
-          <w:szCs w:val="24"/>
-        </w:rPr>
-      </w:pPr>
-    </w:p>
-    <w:p>
-      <w:pPr>
-        <w:spacing w:line="276" w:lineRule="auto"/>
-        <w:rPr>
-          <w:rFonts w:ascii="Arial" w:hAnsi="Arial" w:cs="Arial"/>
-          <w:color w:val="000000" w:themeColor="text1"/>
-          <w:sz w:val="24"/>
-          <w:szCs w:val="24"/>
-        </w:rPr>
-      </w:pPr>
-      <w:r>
-        <w:rPr>
-          <w:rFonts w:ascii="Arial" w:hAnsi="Arial" w:cs="Arial"/>
-          <w:noProof/>
-          <w:color w:val="000000" w:themeColor="text1"/>
-          <w:sz w:val="24"/>
-          <w:szCs w:val="24"/>
-        </w:rPr>
-        <w:drawing>
-          <wp:inline distT="0" distB="0" distL="0" distR="0" wp14:anchorId="3F95CCD2" wp14:editId="0D84171B">
-            <wp:extent cx="5720169" cy="3242930"/>
+          <wp:inline distT="0" distB="0" distL="0" distR="0" wp14:anchorId="13DE7DD1" wp14:editId="264BC2CD">
+            <wp:extent cx="5753100" cy="3664395"/>
             <wp:effectExtent l="0" t="0" r="0" b="0"/>
-            <wp:docPr id="19" name="Imagen 19"/>
+            <wp:docPr id="9" name="Imagen 9"/>
             <wp:cNvGraphicFramePr>
               <a:graphicFrameLocks xmlns:a="http://schemas.openxmlformats.org/drawingml/2006/main" noChangeAspect="1"/>
             </wp:cNvGraphicFramePr>
@@ -34558,13 +34850,13 @@
                   </pic:nvPicPr>
                   <pic:blipFill rotWithShape="1">
                     <a:blip r:embed="rId16"/>
-                    <a:srcRect l="26718" t="26962" r="25164" b="24519"/>
+                    <a:srcRect l="19857" t="22339" r="26850" b="17287"/>
                     <a:stretch/>
                   </pic:blipFill>
                   <pic:spPr bwMode="auto">
                     <a:xfrm>
                       <a:off x="0" y="0"/>
-                      <a:ext cx="5784643" cy="3279482"/>
+                      <a:ext cx="5767164" cy="3673353"/>
                     </a:xfrm>
                     <a:prstGeom prst="rect">
                       <a:avLst/>
@@ -34587,9 +34879,40 @@
     </w:p>
     <w:p>
       <w:pPr>
-        <w:pStyle w:val="Prrafodelista"/>
+        <w:pStyle w:val="Ttulo4"/>
+        <w:numPr>
+          <w:ilvl w:val="0"/>
+          <w:numId w:val="35"/>
+        </w:numPr>
+        <w:rPr>
+          <w:rFonts w:ascii="Arial" w:hAnsi="Arial" w:cs="Arial"/>
+          <w:b/>
+          <w:bCs/>
+          <w:i w:val="0"/>
+          <w:iCs w:val="0"/>
+          <w:color w:val="000000" w:themeColor="text1"/>
+          <w:sz w:val="24"/>
+          <w:szCs w:val="24"/>
+        </w:rPr>
+      </w:pPr>
+      <w:r>
+        <w:rPr>
+          <w:rFonts w:ascii="Arial" w:hAnsi="Arial" w:cs="Arial"/>
+          <w:b/>
+          <w:bCs/>
+          <w:i w:val="0"/>
+          <w:iCs w:val="0"/>
+          <w:color w:val="000000" w:themeColor="text1"/>
+          <w:sz w:val="24"/>
+          <w:szCs w:val="24"/>
+        </w:rPr>
+        <w:lastRenderedPageBreak/>
+        <w:t>Modelos de Objetos del Negocio</w:t>
+      </w:r>
+    </w:p>
+    <w:p>
+      <w:pPr>
         <w:spacing w:line="276" w:lineRule="auto"/>
-        <w:ind w:left="1068"/>
         <w:rPr>
           <w:rFonts w:ascii="Arial" w:hAnsi="Arial" w:cs="Arial"/>
           <w:color w:val="000000" w:themeColor="text1"/>
@@ -34603,6 +34926,7 @@
         <w:pStyle w:val="Prrafodelista"/>
         <w:spacing w:line="276" w:lineRule="auto"/>
         <w:ind w:left="1068"/>
+        <w:jc w:val="both"/>
         <w:rPr>
           <w:rFonts w:ascii="Arial" w:hAnsi="Arial" w:cs="Arial"/>
           <w:color w:val="000000" w:themeColor="text1"/>
@@ -34610,43 +34934,15 @@
           <w:szCs w:val="24"/>
         </w:rPr>
       </w:pPr>
-    </w:p>
-    <w:p>
-      <w:pPr>
-        <w:pStyle w:val="Prrafodelista"/>
-        <w:spacing w:line="276" w:lineRule="auto"/>
-        <w:ind w:left="1068"/>
-        <w:rPr>
-          <w:rFonts w:ascii="Arial" w:hAnsi="Arial" w:cs="Arial"/>
-          <w:color w:val="000000" w:themeColor="text1"/>
-          <w:sz w:val="24"/>
-          <w:szCs w:val="24"/>
-        </w:rPr>
-      </w:pPr>
-    </w:p>
-    <w:p>
-      <w:pPr>
-        <w:spacing w:line="276" w:lineRule="auto"/>
-        <w:rPr>
-          <w:rFonts w:ascii="Arial" w:hAnsi="Arial" w:cs="Arial"/>
-          <w:color w:val="000000" w:themeColor="text1"/>
-          <w:sz w:val="24"/>
-          <w:szCs w:val="24"/>
-        </w:rPr>
-      </w:pPr>
       <w:r>
         <w:rPr>
-          <w:rFonts w:ascii="Arial" w:hAnsi="Arial" w:cs="Arial"/>
           <w:noProof/>
-          <w:color w:val="000000" w:themeColor="text1"/>
-          <w:sz w:val="24"/>
-          <w:szCs w:val="24"/>
         </w:rPr>
         <w:drawing>
-          <wp:inline distT="0" distB="0" distL="0" distR="0" wp14:anchorId="3EF998B6" wp14:editId="4F0A685E">
-            <wp:extent cx="5454502" cy="3159260"/>
-            <wp:effectExtent l="0" t="0" r="0" b="3175"/>
-            <wp:docPr id="20" name="Imagen 20"/>
+          <wp:inline distT="0" distB="0" distL="0" distR="0" wp14:anchorId="5A1E1206" wp14:editId="097AD873">
+            <wp:extent cx="3800475" cy="3880471"/>
+            <wp:effectExtent l="0" t="0" r="0" b="6350"/>
+            <wp:docPr id="5" name="Imagen 5"/>
             <wp:cNvGraphicFramePr>
               <a:graphicFrameLocks xmlns:a="http://schemas.openxmlformats.org/drawingml/2006/main" noChangeAspect="1"/>
             </wp:cNvGraphicFramePr>
@@ -34659,13 +34955,13 @@
                   </pic:nvPicPr>
                   <pic:blipFill rotWithShape="1">
                     <a:blip r:embed="rId17"/>
-                    <a:srcRect l="27287" t="23592" r="20049" b="21822"/>
+                    <a:srcRect l="37509" t="23546" r="29701" b="16905"/>
                     <a:stretch/>
                   </pic:blipFill>
                   <pic:spPr bwMode="auto">
                     <a:xfrm>
                       <a:off x="0" y="0"/>
-                      <a:ext cx="5537416" cy="3207284"/>
+                      <a:ext cx="3827777" cy="3908347"/>
                     </a:xfrm>
                     <a:prstGeom prst="rect">
                       <a:avLst/>
@@ -34696,41 +34992,15 @@
           <w:szCs w:val="24"/>
         </w:rPr>
       </w:pPr>
-    </w:p>
-    <w:p>
-      <w:pPr>
-        <w:spacing w:line="276" w:lineRule="auto"/>
-        <w:rPr>
-          <w:rFonts w:ascii="Arial" w:hAnsi="Arial" w:cs="Arial"/>
-          <w:color w:val="000000" w:themeColor="text1"/>
-          <w:sz w:val="24"/>
-          <w:szCs w:val="24"/>
-        </w:rPr>
-      </w:pPr>
-    </w:p>
-    <w:p>
-      <w:pPr>
-        <w:spacing w:line="276" w:lineRule="auto"/>
-        <w:rPr>
-          <w:rFonts w:ascii="Arial" w:hAnsi="Arial" w:cs="Arial"/>
-          <w:color w:val="000000" w:themeColor="text1"/>
-          <w:sz w:val="24"/>
-          <w:szCs w:val="24"/>
-        </w:rPr>
-      </w:pPr>
       <w:r>
         <w:rPr>
-          <w:rFonts w:ascii="Arial" w:hAnsi="Arial" w:cs="Arial"/>
           <w:noProof/>
-          <w:color w:val="000000" w:themeColor="text1"/>
-          <w:sz w:val="24"/>
-          <w:szCs w:val="24"/>
         </w:rPr>
         <w:drawing>
-          <wp:inline distT="0" distB="0" distL="0" distR="0" wp14:anchorId="2B863365" wp14:editId="64CC0CE4">
-            <wp:extent cx="5832814" cy="3264195"/>
+          <wp:inline distT="0" distB="0" distL="0" distR="0" wp14:anchorId="152DC804" wp14:editId="6676E2F0">
+            <wp:extent cx="5455181" cy="3114675"/>
             <wp:effectExtent l="0" t="0" r="0" b="0"/>
-            <wp:docPr id="21" name="Imagen 21"/>
+            <wp:docPr id="10" name="Imagen 10"/>
             <wp:cNvGraphicFramePr>
               <a:graphicFrameLocks xmlns:a="http://schemas.openxmlformats.org/drawingml/2006/main" noChangeAspect="1"/>
             </wp:cNvGraphicFramePr>
@@ -34743,13 +35013,13 @@
                   </pic:nvPicPr>
                   <pic:blipFill rotWithShape="1">
                     <a:blip r:embed="rId18"/>
-                    <a:srcRect l="31835" t="34378" r="26869" b="24518"/>
+                    <a:srcRect l="24949" t="25589" r="23156" b="21710"/>
                     <a:stretch/>
                   </pic:blipFill>
                   <pic:spPr bwMode="auto">
                     <a:xfrm>
                       <a:off x="0" y="0"/>
-                      <a:ext cx="5883347" cy="3292475"/>
+                      <a:ext cx="5483759" cy="3130992"/>
                     </a:xfrm>
                     <a:prstGeom prst="rect">
                       <a:avLst/>
@@ -34772,7 +35042,9 @@
     </w:p>
     <w:p>
       <w:pPr>
+        <w:pStyle w:val="Prrafodelista"/>
         <w:spacing w:line="276" w:lineRule="auto"/>
+        <w:ind w:left="1068"/>
         <w:rPr>
           <w:rFonts w:ascii="Arial" w:hAnsi="Arial" w:cs="Arial"/>
           <w:color w:val="000000" w:themeColor="text1"/>
@@ -34780,79 +35052,14 @@
           <w:szCs w:val="24"/>
         </w:rPr>
       </w:pPr>
-    </w:p>
-    <w:p>
-      <w:pPr>
-        <w:spacing w:line="276" w:lineRule="auto"/>
+      <w:r>
         <w:rPr>
           <w:rFonts w:ascii="Arial" w:hAnsi="Arial" w:cs="Arial"/>
           <w:color w:val="000000" w:themeColor="text1"/>
           <w:sz w:val="24"/>
           <w:szCs w:val="24"/>
         </w:rPr>
-      </w:pPr>
-    </w:p>
-    <w:p>
-      <w:pPr>
-        <w:spacing w:line="276" w:lineRule="auto"/>
-        <w:rPr>
-          <w:rFonts w:ascii="Arial" w:hAnsi="Arial" w:cs="Arial"/>
-          <w:color w:val="000000" w:themeColor="text1"/>
-          <w:sz w:val="24"/>
-          <w:szCs w:val="24"/>
-        </w:rPr>
-      </w:pPr>
-    </w:p>
-    <w:p>
-      <w:pPr>
-        <w:spacing w:line="276" w:lineRule="auto"/>
-      </w:pPr>
-      <w:r>
-        <w:rPr>
-          <w:noProof/>
-        </w:rPr>
-        <w:drawing>
-          <wp:inline distT="0" distB="0" distL="0" distR="0" wp14:anchorId="2E7C570B" wp14:editId="2BAA790F">
-            <wp:extent cx="5870870" cy="4082903"/>
-            <wp:effectExtent l="0" t="0" r="0" b="0"/>
-            <wp:docPr id="22" name="Imagen 22"/>
-            <wp:cNvGraphicFramePr>
-              <a:graphicFrameLocks xmlns:a="http://schemas.openxmlformats.org/drawingml/2006/main" noChangeAspect="1"/>
-            </wp:cNvGraphicFramePr>
-            <a:graphic xmlns:a="http://schemas.openxmlformats.org/drawingml/2006/main">
-              <a:graphicData uri="http://schemas.openxmlformats.org/drawingml/2006/picture">
-                <pic:pic xmlns:pic="http://schemas.openxmlformats.org/drawingml/2006/picture">
-                  <pic:nvPicPr>
-                    <pic:cNvPr id="1" name=""/>
-                    <pic:cNvPicPr/>
-                  </pic:nvPicPr>
-                  <pic:blipFill rotWithShape="1">
-                    <a:blip r:embed="rId19"/>
-                    <a:srcRect l="30697" t="30670" r="31985" b="23170"/>
-                    <a:stretch/>
-                  </pic:blipFill>
-                  <pic:spPr bwMode="auto">
-                    <a:xfrm>
-                      <a:off x="0" y="0"/>
-                      <a:ext cx="5943174" cy="4133187"/>
-                    </a:xfrm>
-                    <a:prstGeom prst="rect">
-                      <a:avLst/>
-                    </a:prstGeom>
-                    <a:ln>
-                      <a:noFill/>
-                    </a:ln>
-                    <a:extLst>
-                      <a:ext uri="{53640926-AAD7-44D8-BBD7-CCE9431645EC}">
-                        <a14:shadowObscured xmlns:a14="http://schemas.microsoft.com/office/drawing/2010/main"/>
-                      </a:ext>
-                    </a:extLst>
-                  </pic:spPr>
-                </pic:pic>
-              </a:graphicData>
-            </a:graphic>
-          </wp:inline>
-        </w:drawing>
+        <w:br w:type="textWrapping" w:clear="all"/>
       </w:r>
     </w:p>
     <w:sectPr>

</xml_diff>